<commit_message>
creacion de operaciones CRUD en mongoDB
</commit_message>
<xml_diff>
--- a/documentacion/Proyecto_1parcial_Dayse Maroto.docx
+++ b/documentacion/Proyecto_1parcial_Dayse Maroto.docx
@@ -475,10 +475,6 @@
     <w:p>
       <w:pPr>
         <w:jc w:val="left"/>
-        <w:rPr>
-          <w:rStyle w:val="Hipervnculo"/>
-          <w:lang w:val="es-EC" w:eastAsia="es-EC"/>
-        </w:rPr>
       </w:pPr>
       <w:r>
         <w:rPr>
@@ -498,9 +494,8 @@
         <w:r>
           <w:rPr>
             <w:rStyle w:val="Hipervnculo"/>
-            <w:lang w:val="es-EC" w:eastAsia="es-EC"/>
           </w:rPr>
-          <w:t>https://github.com/AMSTGrupo1MarotoRoblesTorres/AMST_Lab4_Grupo-1_Maroto_Robles_Torres.git</w:t>
+          <w:t>https://github.com/dmaroto98/MapReduce_MongoDB_ProyectoBDA.git</w:t>
         </w:r>
       </w:hyperlink>
     </w:p>
@@ -1280,7 +1275,6 @@
           <w:bdr w:val="none" w:sz="0" w:space="0" w:color="auto" w:frame="1"/>
           <w:lang w:val="en-US" w:eastAsia="es-EC"/>
         </w:rPr>
-        <w:lastRenderedPageBreak/>
         <w:t>speechiness</w:t>
       </w:r>
       <w:r>
@@ -1331,6 +1325,7 @@
           <w:bdr w:val="none" w:sz="0" w:space="0" w:color="auto" w:frame="1"/>
           <w:lang w:val="en-US" w:eastAsia="es-EC"/>
         </w:rPr>
+        <w:lastRenderedPageBreak/>
         <w:t>tempo</w:t>
       </w:r>
       <w:r>
@@ -1825,6 +1820,40 @@
     </w:p>
     <w:p>
       <w:pPr>
+        <w:rPr>
+          <w:lang w:val="es-EC"/>
+        </w:rPr>
+      </w:pPr>
+      <w:r>
+        <w:rPr>
+          <w:lang w:val="es-EC"/>
+        </w:rPr>
+        <w:t xml:space="preserve">Para las operaciones CRUD se </w:t>
+      </w:r>
+      <w:r>
+        <w:t xml:space="preserve">utilizó la </w:t>
+      </w:r>
+      <w:r>
+        <w:t>librería</w:t>
+      </w:r>
+      <w:r>
+        <w:t xml:space="preserve"> de pymongo que nos proveé la herramienta de python </w:t>
+      </w:r>
+      <w:r>
+        <w:rPr>
+          <w:lang w:val="es-EC"/>
+        </w:rPr>
+        <w:t>[</w:t>
+      </w:r>
+      <w:r>
+        <w:rPr>
+          <w:lang w:val="es-EC"/>
+        </w:rPr>
+        <w:t>3].</w:t>
+      </w:r>
+    </w:p>
+    <w:p>
+      <w:pPr>
         <w:pStyle w:val="Ttulo2"/>
       </w:pPr>
       <w:r>
@@ -1833,31 +1862,1991 @@
     </w:p>
     <w:p>
       <w:pPr>
-        <w:rPr>
-          <w:lang w:val="es-EC"/>
-        </w:rPr>
-      </w:pPr>
+        <w:tabs>
+          <w:tab w:val="left" w:pos="2552"/>
+        </w:tabs>
+      </w:pPr>
+      <w:r>
+        <w:rPr>
+          <w:lang w:val="es-EC"/>
+        </w:rPr>
+        <w:t xml:space="preserve">Para la </w:t>
+      </w:r>
+      <w:r>
+        <w:rPr>
+          <w:lang w:val="es-EC"/>
+        </w:rPr>
+        <w:t xml:space="preserve">demostración </w:t>
+      </w:r>
+      <w:r>
+        <w:t>de la inserción de datos se utilizaron 2 datos de prueba</w:t>
+      </w:r>
+      <w:r>
+        <w:t>.</w:t>
+      </w:r>
+    </w:p>
+    <w:p>
+      <w:pPr>
+        <w:shd w:val="clear" w:color="auto" w:fill="1E1E1E"/>
+        <w:spacing w:after="0" w:line="285" w:lineRule="atLeast"/>
+        <w:jc w:val="left"/>
+        <w:rPr>
+          <w:rFonts w:ascii="Consolas" w:eastAsia="Times New Roman" w:hAnsi="Consolas" w:cs="Times New Roman"/>
+          <w:color w:val="D4D4D4"/>
+          <w:sz w:val="21"/>
+          <w:szCs w:val="21"/>
+          <w:lang w:val="en-US" w:eastAsia="es-EC"/>
+        </w:rPr>
+      </w:pPr>
+      <w:r>
+        <w:rPr>
+          <w:rFonts w:ascii="Consolas" w:eastAsia="Times New Roman" w:hAnsi="Consolas" w:cs="Times New Roman"/>
+          <w:color w:val="D4D4D4"/>
+          <w:sz w:val="21"/>
+          <w:szCs w:val="21"/>
+          <w:lang w:val="en-US" w:eastAsia="es-EC"/>
+        </w:rPr>
+        <w:t>db[collectionName].insert_many([</w:t>
+      </w:r>
+    </w:p>
+    <w:p>
+      <w:pPr>
+        <w:shd w:val="clear" w:color="auto" w:fill="1E1E1E"/>
+        <w:spacing w:after="0" w:line="285" w:lineRule="atLeast"/>
+        <w:jc w:val="left"/>
+        <w:rPr>
+          <w:rFonts w:ascii="Consolas" w:eastAsia="Times New Roman" w:hAnsi="Consolas" w:cs="Times New Roman"/>
+          <w:color w:val="D4D4D4"/>
+          <w:sz w:val="21"/>
+          <w:szCs w:val="21"/>
+          <w:lang w:val="en-US" w:eastAsia="es-EC"/>
+        </w:rPr>
+      </w:pPr>
+      <w:r>
+        <w:rPr>
+          <w:rFonts w:ascii="Consolas" w:eastAsia="Times New Roman" w:hAnsi="Consolas" w:cs="Times New Roman"/>
+          <w:color w:val="D4D4D4"/>
+          <w:sz w:val="21"/>
+          <w:szCs w:val="21"/>
+          <w:lang w:val="en-US" w:eastAsia="es-EC"/>
+        </w:rPr>
+        <w:t>    {</w:t>
+      </w:r>
+      <w:r>
+        <w:rPr>
+          <w:rFonts w:ascii="Consolas" w:eastAsia="Times New Roman" w:hAnsi="Consolas" w:cs="Times New Roman"/>
+          <w:color w:val="CE9178"/>
+          <w:sz w:val="21"/>
+          <w:szCs w:val="21"/>
+          <w:lang w:val="en-US" w:eastAsia="es-EC"/>
+        </w:rPr>
+        <w:t>"valence"</w:t>
+      </w:r>
+      <w:r>
+        <w:rPr>
+          <w:rFonts w:ascii="Consolas" w:eastAsia="Times New Roman" w:hAnsi="Consolas" w:cs="Times New Roman"/>
+          <w:color w:val="D4D4D4"/>
+          <w:sz w:val="21"/>
+          <w:szCs w:val="21"/>
+          <w:lang w:val="en-US" w:eastAsia="es-EC"/>
+        </w:rPr>
+        <w:t>:</w:t>
+      </w:r>
+      <w:r>
+        <w:rPr>
+          <w:rFonts w:ascii="Consolas" w:eastAsia="Times New Roman" w:hAnsi="Consolas" w:cs="Times New Roman"/>
+          <w:color w:val="B5CEA8"/>
+          <w:sz w:val="21"/>
+          <w:szCs w:val="21"/>
+          <w:lang w:val="en-US" w:eastAsia="es-EC"/>
+        </w:rPr>
+        <w:t>0.0594</w:t>
+      </w:r>
+      <w:r>
+        <w:rPr>
+          <w:rFonts w:ascii="Consolas" w:eastAsia="Times New Roman" w:hAnsi="Consolas" w:cs="Times New Roman"/>
+          <w:color w:val="D4D4D4"/>
+          <w:sz w:val="21"/>
+          <w:szCs w:val="21"/>
+          <w:lang w:val="en-US" w:eastAsia="es-EC"/>
+        </w:rPr>
+        <w:t>,</w:t>
+      </w:r>
+      <w:r>
+        <w:rPr>
+          <w:rFonts w:ascii="Consolas" w:eastAsia="Times New Roman" w:hAnsi="Consolas" w:cs="Times New Roman"/>
+          <w:color w:val="CE9178"/>
+          <w:sz w:val="21"/>
+          <w:szCs w:val="21"/>
+          <w:lang w:val="en-US" w:eastAsia="es-EC"/>
+        </w:rPr>
+        <w:t>"year"</w:t>
+      </w:r>
+      <w:r>
+        <w:rPr>
+          <w:rFonts w:ascii="Consolas" w:eastAsia="Times New Roman" w:hAnsi="Consolas" w:cs="Times New Roman"/>
+          <w:color w:val="D4D4D4"/>
+          <w:sz w:val="21"/>
+          <w:szCs w:val="21"/>
+          <w:lang w:val="en-US" w:eastAsia="es-EC"/>
+        </w:rPr>
+        <w:t>:</w:t>
+      </w:r>
+      <w:r>
+        <w:rPr>
+          <w:rFonts w:ascii="Consolas" w:eastAsia="Times New Roman" w:hAnsi="Consolas" w:cs="Times New Roman"/>
+          <w:color w:val="B5CEA8"/>
+          <w:sz w:val="21"/>
+          <w:szCs w:val="21"/>
+          <w:lang w:val="en-US" w:eastAsia="es-EC"/>
+        </w:rPr>
+        <w:t>2020</w:t>
+      </w:r>
+      <w:r>
+        <w:rPr>
+          <w:rFonts w:ascii="Consolas" w:eastAsia="Times New Roman" w:hAnsi="Consolas" w:cs="Times New Roman"/>
+          <w:color w:val="D4D4D4"/>
+          <w:sz w:val="21"/>
+          <w:szCs w:val="21"/>
+          <w:lang w:val="en-US" w:eastAsia="es-EC"/>
+        </w:rPr>
+        <w:t>,</w:t>
+      </w:r>
+      <w:r>
+        <w:rPr>
+          <w:rFonts w:ascii="Consolas" w:eastAsia="Times New Roman" w:hAnsi="Consolas" w:cs="Times New Roman"/>
+          <w:color w:val="CE9178"/>
+          <w:sz w:val="21"/>
+          <w:szCs w:val="21"/>
+          <w:lang w:val="en-US" w:eastAsia="es-EC"/>
+        </w:rPr>
+        <w:t>"acousticness"</w:t>
+      </w:r>
+      <w:r>
+        <w:rPr>
+          <w:rFonts w:ascii="Consolas" w:eastAsia="Times New Roman" w:hAnsi="Consolas" w:cs="Times New Roman"/>
+          <w:color w:val="D4D4D4"/>
+          <w:sz w:val="21"/>
+          <w:szCs w:val="21"/>
+          <w:lang w:val="en-US" w:eastAsia="es-EC"/>
+        </w:rPr>
+        <w:t>:</w:t>
+      </w:r>
+      <w:r>
+        <w:rPr>
+          <w:rFonts w:ascii="Consolas" w:eastAsia="Times New Roman" w:hAnsi="Consolas" w:cs="Times New Roman"/>
+          <w:color w:val="B5CEA8"/>
+          <w:sz w:val="21"/>
+          <w:szCs w:val="21"/>
+          <w:lang w:val="en-US" w:eastAsia="es-EC"/>
+        </w:rPr>
+        <w:t>0.232</w:t>
+      </w:r>
+      <w:r>
+        <w:rPr>
+          <w:rFonts w:ascii="Consolas" w:eastAsia="Times New Roman" w:hAnsi="Consolas" w:cs="Times New Roman"/>
+          <w:color w:val="D4D4D4"/>
+          <w:sz w:val="21"/>
+          <w:szCs w:val="21"/>
+          <w:lang w:val="en-US" w:eastAsia="es-EC"/>
+        </w:rPr>
+        <w:t>,</w:t>
+      </w:r>
+      <w:r>
+        <w:rPr>
+          <w:rFonts w:ascii="Consolas" w:eastAsia="Times New Roman" w:hAnsi="Consolas" w:cs="Times New Roman"/>
+          <w:color w:val="CE9178"/>
+          <w:sz w:val="21"/>
+          <w:szCs w:val="21"/>
+          <w:lang w:val="en-US" w:eastAsia="es-EC"/>
+        </w:rPr>
+        <w:t>"artists"</w:t>
+      </w:r>
+      <w:r>
+        <w:rPr>
+          <w:rFonts w:ascii="Consolas" w:eastAsia="Times New Roman" w:hAnsi="Consolas" w:cs="Times New Roman"/>
+          <w:color w:val="D4D4D4"/>
+          <w:sz w:val="21"/>
+          <w:szCs w:val="21"/>
+          <w:lang w:val="en-US" w:eastAsia="es-EC"/>
+        </w:rPr>
+        <w:t>:</w:t>
+      </w:r>
+      <w:r>
+        <w:rPr>
+          <w:rFonts w:ascii="Consolas" w:eastAsia="Times New Roman" w:hAnsi="Consolas" w:cs="Times New Roman"/>
+          <w:color w:val="CE9178"/>
+          <w:sz w:val="21"/>
+          <w:szCs w:val="21"/>
+          <w:lang w:val="en-US" w:eastAsia="es-EC"/>
+        </w:rPr>
+        <w:t>"['Camila Cabello', 'Shawn Mendez']"</w:t>
+      </w:r>
+      <w:r>
+        <w:rPr>
+          <w:rFonts w:ascii="Consolas" w:eastAsia="Times New Roman" w:hAnsi="Consolas" w:cs="Times New Roman"/>
+          <w:color w:val="D4D4D4"/>
+          <w:sz w:val="21"/>
+          <w:szCs w:val="21"/>
+          <w:lang w:val="en-US" w:eastAsia="es-EC"/>
+        </w:rPr>
+        <w:t>,</w:t>
+      </w:r>
+      <w:r>
+        <w:rPr>
+          <w:rFonts w:ascii="Consolas" w:eastAsia="Times New Roman" w:hAnsi="Consolas" w:cs="Times New Roman"/>
+          <w:color w:val="CE9178"/>
+          <w:sz w:val="21"/>
+          <w:szCs w:val="21"/>
+          <w:lang w:val="en-US" w:eastAsia="es-EC"/>
+        </w:rPr>
+        <w:t>"danceability"</w:t>
+      </w:r>
+      <w:r>
+        <w:rPr>
+          <w:rFonts w:ascii="Consolas" w:eastAsia="Times New Roman" w:hAnsi="Consolas" w:cs="Times New Roman"/>
+          <w:color w:val="D4D4D4"/>
+          <w:sz w:val="21"/>
+          <w:szCs w:val="21"/>
+          <w:lang w:val="en-US" w:eastAsia="es-EC"/>
+        </w:rPr>
+        <w:t>:</w:t>
+      </w:r>
+      <w:r>
+        <w:rPr>
+          <w:rFonts w:ascii="Consolas" w:eastAsia="Times New Roman" w:hAnsi="Consolas" w:cs="Times New Roman"/>
+          <w:color w:val="B5CEA8"/>
+          <w:sz w:val="21"/>
+          <w:szCs w:val="21"/>
+          <w:lang w:val="en-US" w:eastAsia="es-EC"/>
+        </w:rPr>
+        <w:t>0.99</w:t>
+      </w:r>
+      <w:r>
+        <w:rPr>
+          <w:rFonts w:ascii="Consolas" w:eastAsia="Times New Roman" w:hAnsi="Consolas" w:cs="Times New Roman"/>
+          <w:color w:val="D4D4D4"/>
+          <w:sz w:val="21"/>
+          <w:szCs w:val="21"/>
+          <w:lang w:val="en-US" w:eastAsia="es-EC"/>
+        </w:rPr>
+        <w:t>,</w:t>
+      </w:r>
+      <w:r>
+        <w:rPr>
+          <w:rFonts w:ascii="Consolas" w:eastAsia="Times New Roman" w:hAnsi="Consolas" w:cs="Times New Roman"/>
+          <w:color w:val="CE9178"/>
+          <w:sz w:val="21"/>
+          <w:szCs w:val="21"/>
+          <w:lang w:val="en-US" w:eastAsia="es-EC"/>
+        </w:rPr>
+        <w:t>"duration_ms"</w:t>
+      </w:r>
+      <w:r>
+        <w:rPr>
+          <w:rFonts w:ascii="Consolas" w:eastAsia="Times New Roman" w:hAnsi="Consolas" w:cs="Times New Roman"/>
+          <w:color w:val="D4D4D4"/>
+          <w:sz w:val="21"/>
+          <w:szCs w:val="21"/>
+          <w:lang w:val="en-US" w:eastAsia="es-EC"/>
+        </w:rPr>
+        <w:t>:</w:t>
+      </w:r>
+      <w:r>
+        <w:rPr>
+          <w:rFonts w:ascii="Consolas" w:eastAsia="Times New Roman" w:hAnsi="Consolas" w:cs="Times New Roman"/>
+          <w:color w:val="B5CEA8"/>
+          <w:sz w:val="21"/>
+          <w:szCs w:val="21"/>
+          <w:lang w:val="en-US" w:eastAsia="es-EC"/>
+        </w:rPr>
+        <w:t>74512</w:t>
+      </w:r>
+      <w:r>
+        <w:rPr>
+          <w:rFonts w:ascii="Consolas" w:eastAsia="Times New Roman" w:hAnsi="Consolas" w:cs="Times New Roman"/>
+          <w:color w:val="D4D4D4"/>
+          <w:sz w:val="21"/>
+          <w:szCs w:val="21"/>
+          <w:lang w:val="en-US" w:eastAsia="es-EC"/>
+        </w:rPr>
+        <w:t>,</w:t>
+      </w:r>
+      <w:r>
+        <w:rPr>
+          <w:rFonts w:ascii="Consolas" w:eastAsia="Times New Roman" w:hAnsi="Consolas" w:cs="Times New Roman"/>
+          <w:color w:val="CE9178"/>
+          <w:sz w:val="21"/>
+          <w:szCs w:val="21"/>
+          <w:lang w:val="en-US" w:eastAsia="es-EC"/>
+        </w:rPr>
+        <w:t>"energy"</w:t>
+      </w:r>
+      <w:r>
+        <w:rPr>
+          <w:rFonts w:ascii="Consolas" w:eastAsia="Times New Roman" w:hAnsi="Consolas" w:cs="Times New Roman"/>
+          <w:color w:val="D4D4D4"/>
+          <w:sz w:val="21"/>
+          <w:szCs w:val="21"/>
+          <w:lang w:val="en-US" w:eastAsia="es-EC"/>
+        </w:rPr>
+        <w:t>:</w:t>
+      </w:r>
+      <w:r>
+        <w:rPr>
+          <w:rFonts w:ascii="Consolas" w:eastAsia="Times New Roman" w:hAnsi="Consolas" w:cs="Times New Roman"/>
+          <w:color w:val="B5CEA8"/>
+          <w:sz w:val="21"/>
+          <w:szCs w:val="21"/>
+          <w:lang w:val="en-US" w:eastAsia="es-EC"/>
+        </w:rPr>
+        <w:t>0.21100000000000002</w:t>
+      </w:r>
+      <w:r>
+        <w:rPr>
+          <w:rFonts w:ascii="Consolas" w:eastAsia="Times New Roman" w:hAnsi="Consolas" w:cs="Times New Roman"/>
+          <w:color w:val="D4D4D4"/>
+          <w:sz w:val="21"/>
+          <w:szCs w:val="21"/>
+          <w:lang w:val="en-US" w:eastAsia="es-EC"/>
+        </w:rPr>
+        <w:t>,</w:t>
+      </w:r>
+      <w:r>
+        <w:rPr>
+          <w:rFonts w:ascii="Consolas" w:eastAsia="Times New Roman" w:hAnsi="Consolas" w:cs="Times New Roman"/>
+          <w:color w:val="CE9178"/>
+          <w:sz w:val="21"/>
+          <w:szCs w:val="21"/>
+          <w:lang w:val="en-US" w:eastAsia="es-EC"/>
+        </w:rPr>
+        <w:t>"explicit"</w:t>
+      </w:r>
+      <w:r>
+        <w:rPr>
+          <w:rFonts w:ascii="Consolas" w:eastAsia="Times New Roman" w:hAnsi="Consolas" w:cs="Times New Roman"/>
+          <w:color w:val="D4D4D4"/>
+          <w:sz w:val="21"/>
+          <w:szCs w:val="21"/>
+          <w:lang w:val="en-US" w:eastAsia="es-EC"/>
+        </w:rPr>
+        <w:t>:</w:t>
+      </w:r>
+      <w:r>
+        <w:rPr>
+          <w:rFonts w:ascii="Consolas" w:eastAsia="Times New Roman" w:hAnsi="Consolas" w:cs="Times New Roman"/>
+          <w:color w:val="B5CEA8"/>
+          <w:sz w:val="21"/>
+          <w:szCs w:val="21"/>
+          <w:lang w:val="en-US" w:eastAsia="es-EC"/>
+        </w:rPr>
+        <w:t>0</w:t>
+      </w:r>
+      <w:r>
+        <w:rPr>
+          <w:rFonts w:ascii="Consolas" w:eastAsia="Times New Roman" w:hAnsi="Consolas" w:cs="Times New Roman"/>
+          <w:color w:val="D4D4D4"/>
+          <w:sz w:val="21"/>
+          <w:szCs w:val="21"/>
+          <w:lang w:val="en-US" w:eastAsia="es-EC"/>
+        </w:rPr>
+        <w:t>,</w:t>
+      </w:r>
+      <w:r>
+        <w:rPr>
+          <w:rFonts w:ascii="Consolas" w:eastAsia="Times New Roman" w:hAnsi="Consolas" w:cs="Times New Roman"/>
+          <w:color w:val="CE9178"/>
+          <w:sz w:val="21"/>
+          <w:szCs w:val="21"/>
+          <w:lang w:val="en-US" w:eastAsia="es-EC"/>
+        </w:rPr>
+        <w:t>"id"</w:t>
+      </w:r>
+      <w:r>
+        <w:rPr>
+          <w:rFonts w:ascii="Consolas" w:eastAsia="Times New Roman" w:hAnsi="Consolas" w:cs="Times New Roman"/>
+          <w:color w:val="D4D4D4"/>
+          <w:sz w:val="21"/>
+          <w:szCs w:val="21"/>
+          <w:lang w:val="en-US" w:eastAsia="es-EC"/>
+        </w:rPr>
+        <w:t>:</w:t>
+      </w:r>
+      <w:r>
+        <w:rPr>
+          <w:rFonts w:ascii="Consolas" w:eastAsia="Times New Roman" w:hAnsi="Consolas" w:cs="Times New Roman"/>
+          <w:color w:val="CE9178"/>
+          <w:sz w:val="21"/>
+          <w:szCs w:val="21"/>
+          <w:lang w:val="en-US" w:eastAsia="es-EC"/>
+        </w:rPr>
+        <w:t>"4BJqT0PrAfrxzMOxytFOIz"</w:t>
+      </w:r>
+      <w:r>
+        <w:rPr>
+          <w:rFonts w:ascii="Consolas" w:eastAsia="Times New Roman" w:hAnsi="Consolas" w:cs="Times New Roman"/>
+          <w:color w:val="D4D4D4"/>
+          <w:sz w:val="21"/>
+          <w:szCs w:val="21"/>
+          <w:lang w:val="en-US" w:eastAsia="es-EC"/>
+        </w:rPr>
+        <w:t>,</w:t>
+      </w:r>
+      <w:r>
+        <w:rPr>
+          <w:rFonts w:ascii="Consolas" w:eastAsia="Times New Roman" w:hAnsi="Consolas" w:cs="Times New Roman"/>
+          <w:color w:val="CE9178"/>
+          <w:sz w:val="21"/>
+          <w:szCs w:val="21"/>
+          <w:lang w:val="en-US" w:eastAsia="es-EC"/>
+        </w:rPr>
+        <w:t>"instrumentalness"</w:t>
+      </w:r>
+      <w:r>
+        <w:rPr>
+          <w:rFonts w:ascii="Consolas" w:eastAsia="Times New Roman" w:hAnsi="Consolas" w:cs="Times New Roman"/>
+          <w:color w:val="D4D4D4"/>
+          <w:sz w:val="21"/>
+          <w:szCs w:val="21"/>
+          <w:lang w:val="en-US" w:eastAsia="es-EC"/>
+        </w:rPr>
+        <w:t>:</w:t>
+      </w:r>
+      <w:r>
+        <w:rPr>
+          <w:rFonts w:ascii="Consolas" w:eastAsia="Times New Roman" w:hAnsi="Consolas" w:cs="Times New Roman"/>
+          <w:color w:val="B5CEA8"/>
+          <w:sz w:val="21"/>
+          <w:szCs w:val="21"/>
+          <w:lang w:val="en-US" w:eastAsia="es-EC"/>
+        </w:rPr>
+        <w:t>0.878</w:t>
+      </w:r>
+      <w:r>
+        <w:rPr>
+          <w:rFonts w:ascii="Consolas" w:eastAsia="Times New Roman" w:hAnsi="Consolas" w:cs="Times New Roman"/>
+          <w:color w:val="D4D4D4"/>
+          <w:sz w:val="21"/>
+          <w:szCs w:val="21"/>
+          <w:lang w:val="en-US" w:eastAsia="es-EC"/>
+        </w:rPr>
+        <w:t>,</w:t>
+      </w:r>
+      <w:r>
+        <w:rPr>
+          <w:rFonts w:ascii="Consolas" w:eastAsia="Times New Roman" w:hAnsi="Consolas" w:cs="Times New Roman"/>
+          <w:color w:val="CE9178"/>
+          <w:sz w:val="21"/>
+          <w:szCs w:val="21"/>
+          <w:lang w:val="en-US" w:eastAsia="es-EC"/>
+        </w:rPr>
+        <w:t>"key"</w:t>
+      </w:r>
+      <w:r>
+        <w:rPr>
+          <w:rFonts w:ascii="Consolas" w:eastAsia="Times New Roman" w:hAnsi="Consolas" w:cs="Times New Roman"/>
+          <w:color w:val="D4D4D4"/>
+          <w:sz w:val="21"/>
+          <w:szCs w:val="21"/>
+          <w:lang w:val="en-US" w:eastAsia="es-EC"/>
+        </w:rPr>
+        <w:t>:</w:t>
+      </w:r>
+      <w:r>
+        <w:rPr>
+          <w:rFonts w:ascii="Consolas" w:eastAsia="Times New Roman" w:hAnsi="Consolas" w:cs="Times New Roman"/>
+          <w:color w:val="B5CEA8"/>
+          <w:sz w:val="21"/>
+          <w:szCs w:val="21"/>
+          <w:lang w:val="en-US" w:eastAsia="es-EC"/>
+        </w:rPr>
+        <w:t>10</w:t>
+      </w:r>
+      <w:r>
+        <w:rPr>
+          <w:rFonts w:ascii="Consolas" w:eastAsia="Times New Roman" w:hAnsi="Consolas" w:cs="Times New Roman"/>
+          <w:color w:val="D4D4D4"/>
+          <w:sz w:val="21"/>
+          <w:szCs w:val="21"/>
+          <w:lang w:val="en-US" w:eastAsia="es-EC"/>
+        </w:rPr>
+        <w:t>,</w:t>
+      </w:r>
+      <w:r>
+        <w:rPr>
+          <w:rFonts w:ascii="Consolas" w:eastAsia="Times New Roman" w:hAnsi="Consolas" w:cs="Times New Roman"/>
+          <w:color w:val="CE9178"/>
+          <w:sz w:val="21"/>
+          <w:szCs w:val="21"/>
+          <w:lang w:val="en-US" w:eastAsia="es-EC"/>
+        </w:rPr>
+        <w:t>"liveness"</w:t>
+      </w:r>
+      <w:r>
+        <w:rPr>
+          <w:rFonts w:ascii="Consolas" w:eastAsia="Times New Roman" w:hAnsi="Consolas" w:cs="Times New Roman"/>
+          <w:color w:val="D4D4D4"/>
+          <w:sz w:val="21"/>
+          <w:szCs w:val="21"/>
+          <w:lang w:val="en-US" w:eastAsia="es-EC"/>
+        </w:rPr>
+        <w:t>:</w:t>
+      </w:r>
+      <w:r>
+        <w:rPr>
+          <w:rFonts w:ascii="Consolas" w:eastAsia="Times New Roman" w:hAnsi="Consolas" w:cs="Times New Roman"/>
+          <w:color w:val="B5CEA8"/>
+          <w:sz w:val="21"/>
+          <w:szCs w:val="21"/>
+          <w:lang w:val="en-US" w:eastAsia="es-EC"/>
+        </w:rPr>
+        <w:t>0.665</w:t>
+      </w:r>
+      <w:r>
+        <w:rPr>
+          <w:rFonts w:ascii="Consolas" w:eastAsia="Times New Roman" w:hAnsi="Consolas" w:cs="Times New Roman"/>
+          <w:color w:val="D4D4D4"/>
+          <w:sz w:val="21"/>
+          <w:szCs w:val="21"/>
+          <w:lang w:val="en-US" w:eastAsia="es-EC"/>
+        </w:rPr>
+        <w:t>,</w:t>
+      </w:r>
+      <w:r>
+        <w:rPr>
+          <w:rFonts w:ascii="Consolas" w:eastAsia="Times New Roman" w:hAnsi="Consolas" w:cs="Times New Roman"/>
+          <w:color w:val="CE9178"/>
+          <w:sz w:val="21"/>
+          <w:szCs w:val="21"/>
+          <w:lang w:val="en-US" w:eastAsia="es-EC"/>
+        </w:rPr>
+        <w:t>"loudness"</w:t>
+      </w:r>
+      <w:r>
+        <w:rPr>
+          <w:rFonts w:ascii="Consolas" w:eastAsia="Times New Roman" w:hAnsi="Consolas" w:cs="Times New Roman"/>
+          <w:color w:val="D4D4D4"/>
+          <w:sz w:val="21"/>
+          <w:szCs w:val="21"/>
+          <w:lang w:val="en-US" w:eastAsia="es-EC"/>
+        </w:rPr>
+        <w:t>:-</w:t>
+      </w:r>
+      <w:r>
+        <w:rPr>
+          <w:rFonts w:ascii="Consolas" w:eastAsia="Times New Roman" w:hAnsi="Consolas" w:cs="Times New Roman"/>
+          <w:color w:val="B5CEA8"/>
+          <w:sz w:val="21"/>
+          <w:szCs w:val="21"/>
+          <w:lang w:val="en-US" w:eastAsia="es-EC"/>
+        </w:rPr>
+        <w:t>20.096</w:t>
+      </w:r>
+      <w:r>
+        <w:rPr>
+          <w:rFonts w:ascii="Consolas" w:eastAsia="Times New Roman" w:hAnsi="Consolas" w:cs="Times New Roman"/>
+          <w:color w:val="D4D4D4"/>
+          <w:sz w:val="21"/>
+          <w:szCs w:val="21"/>
+          <w:lang w:val="en-US" w:eastAsia="es-EC"/>
+        </w:rPr>
+        <w:t>,</w:t>
+      </w:r>
+      <w:r>
+        <w:rPr>
+          <w:rFonts w:ascii="Consolas" w:eastAsia="Times New Roman" w:hAnsi="Consolas" w:cs="Times New Roman"/>
+          <w:color w:val="CE9178"/>
+          <w:sz w:val="21"/>
+          <w:szCs w:val="21"/>
+          <w:lang w:val="en-US" w:eastAsia="es-EC"/>
+        </w:rPr>
+        <w:t>"mode"</w:t>
+      </w:r>
+      <w:r>
+        <w:rPr>
+          <w:rFonts w:ascii="Consolas" w:eastAsia="Times New Roman" w:hAnsi="Consolas" w:cs="Times New Roman"/>
+          <w:color w:val="D4D4D4"/>
+          <w:sz w:val="21"/>
+          <w:szCs w:val="21"/>
+          <w:lang w:val="en-US" w:eastAsia="es-EC"/>
+        </w:rPr>
+        <w:t>:</w:t>
+      </w:r>
+      <w:r>
+        <w:rPr>
+          <w:rFonts w:ascii="Consolas" w:eastAsia="Times New Roman" w:hAnsi="Consolas" w:cs="Times New Roman"/>
+          <w:color w:val="B5CEA8"/>
+          <w:sz w:val="21"/>
+          <w:szCs w:val="21"/>
+          <w:lang w:val="en-US" w:eastAsia="es-EC"/>
+        </w:rPr>
+        <w:t>1</w:t>
+      </w:r>
+      <w:r>
+        <w:rPr>
+          <w:rFonts w:ascii="Consolas" w:eastAsia="Times New Roman" w:hAnsi="Consolas" w:cs="Times New Roman"/>
+          <w:color w:val="D4D4D4"/>
+          <w:sz w:val="21"/>
+          <w:szCs w:val="21"/>
+          <w:lang w:val="en-US" w:eastAsia="es-EC"/>
+        </w:rPr>
+        <w:t>,</w:t>
+      </w:r>
+      <w:r>
+        <w:rPr>
+          <w:rFonts w:ascii="Consolas" w:eastAsia="Times New Roman" w:hAnsi="Consolas" w:cs="Times New Roman"/>
+          <w:color w:val="CE9178"/>
+          <w:sz w:val="21"/>
+          <w:szCs w:val="21"/>
+          <w:lang w:val="en-US" w:eastAsia="es-EC"/>
+        </w:rPr>
+        <w:t>"name"</w:t>
+      </w:r>
+      <w:r>
+        <w:rPr>
+          <w:rFonts w:ascii="Consolas" w:eastAsia="Times New Roman" w:hAnsi="Consolas" w:cs="Times New Roman"/>
+          <w:color w:val="D4D4D4"/>
+          <w:sz w:val="21"/>
+          <w:szCs w:val="21"/>
+          <w:lang w:val="en-US" w:eastAsia="es-EC"/>
+        </w:rPr>
+        <w:t>:</w:t>
+      </w:r>
+      <w:r>
+        <w:rPr>
+          <w:rFonts w:ascii="Consolas" w:eastAsia="Times New Roman" w:hAnsi="Consolas" w:cs="Times New Roman"/>
+          <w:color w:val="CE9178"/>
+          <w:sz w:val="21"/>
+          <w:szCs w:val="21"/>
+          <w:lang w:val="en-US" w:eastAsia="es-EC"/>
+        </w:rPr>
+        <w:t>"Esta es una prueba"</w:t>
+      </w:r>
+      <w:r>
+        <w:rPr>
+          <w:rFonts w:ascii="Consolas" w:eastAsia="Times New Roman" w:hAnsi="Consolas" w:cs="Times New Roman"/>
+          <w:color w:val="D4D4D4"/>
+          <w:sz w:val="21"/>
+          <w:szCs w:val="21"/>
+          <w:lang w:val="en-US" w:eastAsia="es-EC"/>
+        </w:rPr>
+        <w:t>,</w:t>
+      </w:r>
+      <w:r>
+        <w:rPr>
+          <w:rFonts w:ascii="Consolas" w:eastAsia="Times New Roman" w:hAnsi="Consolas" w:cs="Times New Roman"/>
+          <w:color w:val="CE9178"/>
+          <w:sz w:val="21"/>
+          <w:szCs w:val="21"/>
+          <w:lang w:val="en-US" w:eastAsia="es-EC"/>
+        </w:rPr>
+        <w:t>"popularity"</w:t>
+      </w:r>
+      <w:r>
+        <w:rPr>
+          <w:rFonts w:ascii="Consolas" w:eastAsia="Times New Roman" w:hAnsi="Consolas" w:cs="Times New Roman"/>
+          <w:color w:val="D4D4D4"/>
+          <w:sz w:val="21"/>
+          <w:szCs w:val="21"/>
+          <w:lang w:val="en-US" w:eastAsia="es-EC"/>
+        </w:rPr>
+        <w:t>:</w:t>
+      </w:r>
+      <w:r>
+        <w:rPr>
+          <w:rFonts w:ascii="Consolas" w:eastAsia="Times New Roman" w:hAnsi="Consolas" w:cs="Times New Roman"/>
+          <w:color w:val="B5CEA8"/>
+          <w:sz w:val="21"/>
+          <w:szCs w:val="21"/>
+          <w:lang w:val="en-US" w:eastAsia="es-EC"/>
+        </w:rPr>
+        <w:t>4</w:t>
+      </w:r>
+      <w:r>
+        <w:rPr>
+          <w:rFonts w:ascii="Consolas" w:eastAsia="Times New Roman" w:hAnsi="Consolas" w:cs="Times New Roman"/>
+          <w:color w:val="D4D4D4"/>
+          <w:sz w:val="21"/>
+          <w:szCs w:val="21"/>
+          <w:lang w:val="en-US" w:eastAsia="es-EC"/>
+        </w:rPr>
+        <w:t>,</w:t>
+      </w:r>
+      <w:r>
+        <w:rPr>
+          <w:rFonts w:ascii="Consolas" w:eastAsia="Times New Roman" w:hAnsi="Consolas" w:cs="Times New Roman"/>
+          <w:color w:val="CE9178"/>
+          <w:sz w:val="21"/>
+          <w:szCs w:val="21"/>
+          <w:lang w:val="en-US" w:eastAsia="es-EC"/>
+        </w:rPr>
+        <w:t>"release_date"</w:t>
+      </w:r>
+      <w:r>
+        <w:rPr>
+          <w:rFonts w:ascii="Consolas" w:eastAsia="Times New Roman" w:hAnsi="Consolas" w:cs="Times New Roman"/>
+          <w:color w:val="D4D4D4"/>
+          <w:sz w:val="21"/>
+          <w:szCs w:val="21"/>
+          <w:lang w:val="en-US" w:eastAsia="es-EC"/>
+        </w:rPr>
+        <w:t>:</w:t>
+      </w:r>
+      <w:r>
+        <w:rPr>
+          <w:rFonts w:ascii="Consolas" w:eastAsia="Times New Roman" w:hAnsi="Consolas" w:cs="Times New Roman"/>
+          <w:color w:val="CE9178"/>
+          <w:sz w:val="21"/>
+          <w:szCs w:val="21"/>
+          <w:lang w:val="en-US" w:eastAsia="es-EC"/>
+        </w:rPr>
+        <w:t>"1921"</w:t>
+      </w:r>
+      <w:r>
+        <w:rPr>
+          <w:rFonts w:ascii="Consolas" w:eastAsia="Times New Roman" w:hAnsi="Consolas" w:cs="Times New Roman"/>
+          <w:color w:val="D4D4D4"/>
+          <w:sz w:val="21"/>
+          <w:szCs w:val="21"/>
+          <w:lang w:val="en-US" w:eastAsia="es-EC"/>
+        </w:rPr>
+        <w:t>,</w:t>
+      </w:r>
+      <w:r>
+        <w:rPr>
+          <w:rFonts w:ascii="Consolas" w:eastAsia="Times New Roman" w:hAnsi="Consolas" w:cs="Times New Roman"/>
+          <w:color w:val="CE9178"/>
+          <w:sz w:val="21"/>
+          <w:szCs w:val="21"/>
+          <w:lang w:val="en-US" w:eastAsia="es-EC"/>
+        </w:rPr>
+        <w:t>"speechiness"</w:t>
+      </w:r>
+      <w:r>
+        <w:rPr>
+          <w:rFonts w:ascii="Consolas" w:eastAsia="Times New Roman" w:hAnsi="Consolas" w:cs="Times New Roman"/>
+          <w:color w:val="D4D4D4"/>
+          <w:sz w:val="21"/>
+          <w:szCs w:val="21"/>
+          <w:lang w:val="en-US" w:eastAsia="es-EC"/>
+        </w:rPr>
+        <w:t>:</w:t>
+      </w:r>
+      <w:r>
+        <w:rPr>
+          <w:rFonts w:ascii="Consolas" w:eastAsia="Times New Roman" w:hAnsi="Consolas" w:cs="Times New Roman"/>
+          <w:color w:val="B5CEA8"/>
+          <w:sz w:val="21"/>
+          <w:szCs w:val="21"/>
+          <w:lang w:val="en-US" w:eastAsia="es-EC"/>
+        </w:rPr>
+        <w:t>0.0366</w:t>
+      </w:r>
+      <w:r>
+        <w:rPr>
+          <w:rFonts w:ascii="Consolas" w:eastAsia="Times New Roman" w:hAnsi="Consolas" w:cs="Times New Roman"/>
+          <w:color w:val="D4D4D4"/>
+          <w:sz w:val="21"/>
+          <w:szCs w:val="21"/>
+          <w:lang w:val="en-US" w:eastAsia="es-EC"/>
+        </w:rPr>
+        <w:t>,</w:t>
+      </w:r>
+      <w:r>
+        <w:rPr>
+          <w:rFonts w:ascii="Consolas" w:eastAsia="Times New Roman" w:hAnsi="Consolas" w:cs="Times New Roman"/>
+          <w:color w:val="CE9178"/>
+          <w:sz w:val="21"/>
+          <w:szCs w:val="21"/>
+          <w:lang w:val="en-US" w:eastAsia="es-EC"/>
+        </w:rPr>
+        <w:t>"tempo"</w:t>
+      </w:r>
+      <w:r>
+        <w:rPr>
+          <w:rFonts w:ascii="Consolas" w:eastAsia="Times New Roman" w:hAnsi="Consolas" w:cs="Times New Roman"/>
+          <w:color w:val="D4D4D4"/>
+          <w:sz w:val="21"/>
+          <w:szCs w:val="21"/>
+          <w:lang w:val="en-US" w:eastAsia="es-EC"/>
+        </w:rPr>
+        <w:t>:</w:t>
+      </w:r>
+      <w:r>
+        <w:rPr>
+          <w:rFonts w:ascii="Consolas" w:eastAsia="Times New Roman" w:hAnsi="Consolas" w:cs="Times New Roman"/>
+          <w:color w:val="B5CEA8"/>
+          <w:sz w:val="21"/>
+          <w:szCs w:val="21"/>
+          <w:lang w:val="en-US" w:eastAsia="es-EC"/>
+        </w:rPr>
+        <w:t>80.954</w:t>
+      </w:r>
+      <w:r>
+        <w:rPr>
+          <w:rFonts w:ascii="Consolas" w:eastAsia="Times New Roman" w:hAnsi="Consolas" w:cs="Times New Roman"/>
+          <w:color w:val="D4D4D4"/>
+          <w:sz w:val="21"/>
+          <w:szCs w:val="21"/>
+          <w:lang w:val="en-US" w:eastAsia="es-EC"/>
+        </w:rPr>
+        <w:t>},</w:t>
+      </w:r>
+    </w:p>
+    <w:p>
+      <w:pPr>
+        <w:shd w:val="clear" w:color="auto" w:fill="1E1E1E"/>
+        <w:spacing w:after="0" w:line="285" w:lineRule="atLeast"/>
+        <w:jc w:val="left"/>
+        <w:rPr>
+          <w:rFonts w:ascii="Consolas" w:eastAsia="Times New Roman" w:hAnsi="Consolas" w:cs="Times New Roman"/>
+          <w:color w:val="D4D4D4"/>
+          <w:sz w:val="21"/>
+          <w:szCs w:val="21"/>
+          <w:lang w:val="en-US" w:eastAsia="es-EC"/>
+        </w:rPr>
+      </w:pPr>
+      <w:r>
+        <w:rPr>
+          <w:rFonts w:ascii="Consolas" w:eastAsia="Times New Roman" w:hAnsi="Consolas" w:cs="Times New Roman"/>
+          <w:color w:val="D4D4D4"/>
+          <w:sz w:val="21"/>
+          <w:szCs w:val="21"/>
+          <w:lang w:val="en-US" w:eastAsia="es-EC"/>
+        </w:rPr>
+        <w:t>    {</w:t>
+      </w:r>
+      <w:r>
+        <w:rPr>
+          <w:rFonts w:ascii="Consolas" w:eastAsia="Times New Roman" w:hAnsi="Consolas" w:cs="Times New Roman"/>
+          <w:color w:val="CE9178"/>
+          <w:sz w:val="21"/>
+          <w:szCs w:val="21"/>
+          <w:lang w:val="en-US" w:eastAsia="es-EC"/>
+        </w:rPr>
+        <w:t>"valence"</w:t>
+      </w:r>
+      <w:r>
+        <w:rPr>
+          <w:rFonts w:ascii="Consolas" w:eastAsia="Times New Roman" w:hAnsi="Consolas" w:cs="Times New Roman"/>
+          <w:color w:val="D4D4D4"/>
+          <w:sz w:val="21"/>
+          <w:szCs w:val="21"/>
+          <w:lang w:val="en-US" w:eastAsia="es-EC"/>
+        </w:rPr>
+        <w:t>:</w:t>
+      </w:r>
+      <w:r>
+        <w:rPr>
+          <w:rFonts w:ascii="Consolas" w:eastAsia="Times New Roman" w:hAnsi="Consolas" w:cs="Times New Roman"/>
+          <w:color w:val="B5CEA8"/>
+          <w:sz w:val="21"/>
+          <w:szCs w:val="21"/>
+          <w:lang w:val="en-US" w:eastAsia="es-EC"/>
+        </w:rPr>
+        <w:t>0.0594</w:t>
+      </w:r>
+      <w:r>
+        <w:rPr>
+          <w:rFonts w:ascii="Consolas" w:eastAsia="Times New Roman" w:hAnsi="Consolas" w:cs="Times New Roman"/>
+          <w:color w:val="D4D4D4"/>
+          <w:sz w:val="21"/>
+          <w:szCs w:val="21"/>
+          <w:lang w:val="en-US" w:eastAsia="es-EC"/>
+        </w:rPr>
+        <w:t>,</w:t>
+      </w:r>
+      <w:r>
+        <w:rPr>
+          <w:rFonts w:ascii="Consolas" w:eastAsia="Times New Roman" w:hAnsi="Consolas" w:cs="Times New Roman"/>
+          <w:color w:val="CE9178"/>
+          <w:sz w:val="21"/>
+          <w:szCs w:val="21"/>
+          <w:lang w:val="en-US" w:eastAsia="es-EC"/>
+        </w:rPr>
+        <w:t>"year"</w:t>
+      </w:r>
+      <w:r>
+        <w:rPr>
+          <w:rFonts w:ascii="Consolas" w:eastAsia="Times New Roman" w:hAnsi="Consolas" w:cs="Times New Roman"/>
+          <w:color w:val="D4D4D4"/>
+          <w:sz w:val="21"/>
+          <w:szCs w:val="21"/>
+          <w:lang w:val="en-US" w:eastAsia="es-EC"/>
+        </w:rPr>
+        <w:t>:</w:t>
+      </w:r>
+      <w:r>
+        <w:rPr>
+          <w:rFonts w:ascii="Consolas" w:eastAsia="Times New Roman" w:hAnsi="Consolas" w:cs="Times New Roman"/>
+          <w:color w:val="B5CEA8"/>
+          <w:sz w:val="21"/>
+          <w:szCs w:val="21"/>
+          <w:lang w:val="en-US" w:eastAsia="es-EC"/>
+        </w:rPr>
+        <w:t>2020</w:t>
+      </w:r>
+      <w:r>
+        <w:rPr>
+          <w:rFonts w:ascii="Consolas" w:eastAsia="Times New Roman" w:hAnsi="Consolas" w:cs="Times New Roman"/>
+          <w:color w:val="D4D4D4"/>
+          <w:sz w:val="21"/>
+          <w:szCs w:val="21"/>
+          <w:lang w:val="en-US" w:eastAsia="es-EC"/>
+        </w:rPr>
+        <w:t>,</w:t>
+      </w:r>
+      <w:r>
+        <w:rPr>
+          <w:rFonts w:ascii="Consolas" w:eastAsia="Times New Roman" w:hAnsi="Consolas" w:cs="Times New Roman"/>
+          <w:color w:val="CE9178"/>
+          <w:sz w:val="21"/>
+          <w:szCs w:val="21"/>
+          <w:lang w:val="en-US" w:eastAsia="es-EC"/>
+        </w:rPr>
+        <w:t>"acousticness"</w:t>
+      </w:r>
+      <w:r>
+        <w:rPr>
+          <w:rFonts w:ascii="Consolas" w:eastAsia="Times New Roman" w:hAnsi="Consolas" w:cs="Times New Roman"/>
+          <w:color w:val="D4D4D4"/>
+          <w:sz w:val="21"/>
+          <w:szCs w:val="21"/>
+          <w:lang w:val="en-US" w:eastAsia="es-EC"/>
+        </w:rPr>
+        <w:t>:</w:t>
+      </w:r>
+      <w:r>
+        <w:rPr>
+          <w:rFonts w:ascii="Consolas" w:eastAsia="Times New Roman" w:hAnsi="Consolas" w:cs="Times New Roman"/>
+          <w:color w:val="B5CEA8"/>
+          <w:sz w:val="21"/>
+          <w:szCs w:val="21"/>
+          <w:lang w:val="en-US" w:eastAsia="es-EC"/>
+        </w:rPr>
+        <w:t>0.562</w:t>
+      </w:r>
+      <w:r>
+        <w:rPr>
+          <w:rFonts w:ascii="Consolas" w:eastAsia="Times New Roman" w:hAnsi="Consolas" w:cs="Times New Roman"/>
+          <w:color w:val="D4D4D4"/>
+          <w:sz w:val="21"/>
+          <w:szCs w:val="21"/>
+          <w:lang w:val="en-US" w:eastAsia="es-EC"/>
+        </w:rPr>
+        <w:t>,</w:t>
+      </w:r>
+      <w:r>
+        <w:rPr>
+          <w:rFonts w:ascii="Consolas" w:eastAsia="Times New Roman" w:hAnsi="Consolas" w:cs="Times New Roman"/>
+          <w:color w:val="CE9178"/>
+          <w:sz w:val="21"/>
+          <w:szCs w:val="21"/>
+          <w:lang w:val="en-US" w:eastAsia="es-EC"/>
+        </w:rPr>
+        <w:t>"artists"</w:t>
+      </w:r>
+      <w:r>
+        <w:rPr>
+          <w:rFonts w:ascii="Consolas" w:eastAsia="Times New Roman" w:hAnsi="Consolas" w:cs="Times New Roman"/>
+          <w:color w:val="D4D4D4"/>
+          <w:sz w:val="21"/>
+          <w:szCs w:val="21"/>
+          <w:lang w:val="en-US" w:eastAsia="es-EC"/>
+        </w:rPr>
+        <w:t>:</w:t>
+      </w:r>
+      <w:r>
+        <w:rPr>
+          <w:rFonts w:ascii="Consolas" w:eastAsia="Times New Roman" w:hAnsi="Consolas" w:cs="Times New Roman"/>
+          <w:color w:val="CE9178"/>
+          <w:sz w:val="21"/>
+          <w:szCs w:val="21"/>
+          <w:lang w:val="en-US" w:eastAsia="es-EC"/>
+        </w:rPr>
+        <w:t>"['Lauren Jauregui', 'Steven Aoki']"</w:t>
+      </w:r>
+      <w:r>
+        <w:rPr>
+          <w:rFonts w:ascii="Consolas" w:eastAsia="Times New Roman" w:hAnsi="Consolas" w:cs="Times New Roman"/>
+          <w:color w:val="D4D4D4"/>
+          <w:sz w:val="21"/>
+          <w:szCs w:val="21"/>
+          <w:lang w:val="en-US" w:eastAsia="es-EC"/>
+        </w:rPr>
+        <w:t>,</w:t>
+      </w:r>
+      <w:r>
+        <w:rPr>
+          <w:rFonts w:ascii="Consolas" w:eastAsia="Times New Roman" w:hAnsi="Consolas" w:cs="Times New Roman"/>
+          <w:color w:val="CE9178"/>
+          <w:sz w:val="21"/>
+          <w:szCs w:val="21"/>
+          <w:lang w:val="en-US" w:eastAsia="es-EC"/>
+        </w:rPr>
+        <w:t>"danceability"</w:t>
+      </w:r>
+      <w:r>
+        <w:rPr>
+          <w:rFonts w:ascii="Consolas" w:eastAsia="Times New Roman" w:hAnsi="Consolas" w:cs="Times New Roman"/>
+          <w:color w:val="D4D4D4"/>
+          <w:sz w:val="21"/>
+          <w:szCs w:val="21"/>
+          <w:lang w:val="en-US" w:eastAsia="es-EC"/>
+        </w:rPr>
+        <w:t>:</w:t>
+      </w:r>
+      <w:r>
+        <w:rPr>
+          <w:rFonts w:ascii="Consolas" w:eastAsia="Times New Roman" w:hAnsi="Consolas" w:cs="Times New Roman"/>
+          <w:color w:val="B5CEA8"/>
+          <w:sz w:val="21"/>
+          <w:szCs w:val="21"/>
+          <w:lang w:val="en-US" w:eastAsia="es-EC"/>
+        </w:rPr>
+        <w:t>0.75</w:t>
+      </w:r>
+      <w:r>
+        <w:rPr>
+          <w:rFonts w:ascii="Consolas" w:eastAsia="Times New Roman" w:hAnsi="Consolas" w:cs="Times New Roman"/>
+          <w:color w:val="D4D4D4"/>
+          <w:sz w:val="21"/>
+          <w:szCs w:val="21"/>
+          <w:lang w:val="en-US" w:eastAsia="es-EC"/>
+        </w:rPr>
+        <w:t>,</w:t>
+      </w:r>
+      <w:r>
+        <w:rPr>
+          <w:rFonts w:ascii="Consolas" w:eastAsia="Times New Roman" w:hAnsi="Consolas" w:cs="Times New Roman"/>
+          <w:color w:val="CE9178"/>
+          <w:sz w:val="21"/>
+          <w:szCs w:val="21"/>
+          <w:lang w:val="en-US" w:eastAsia="es-EC"/>
+        </w:rPr>
+        <w:t>"duration_ms"</w:t>
+      </w:r>
+      <w:r>
+        <w:rPr>
+          <w:rFonts w:ascii="Consolas" w:eastAsia="Times New Roman" w:hAnsi="Consolas" w:cs="Times New Roman"/>
+          <w:color w:val="D4D4D4"/>
+          <w:sz w:val="21"/>
+          <w:szCs w:val="21"/>
+          <w:lang w:val="en-US" w:eastAsia="es-EC"/>
+        </w:rPr>
+        <w:t>:</w:t>
+      </w:r>
+      <w:r>
+        <w:rPr>
+          <w:rFonts w:ascii="Consolas" w:eastAsia="Times New Roman" w:hAnsi="Consolas" w:cs="Times New Roman"/>
+          <w:color w:val="B5CEA8"/>
+          <w:sz w:val="21"/>
+          <w:szCs w:val="21"/>
+          <w:lang w:val="en-US" w:eastAsia="es-EC"/>
+        </w:rPr>
+        <w:t>831667</w:t>
+      </w:r>
+      <w:r>
+        <w:rPr>
+          <w:rFonts w:ascii="Consolas" w:eastAsia="Times New Roman" w:hAnsi="Consolas" w:cs="Times New Roman"/>
+          <w:color w:val="D4D4D4"/>
+          <w:sz w:val="21"/>
+          <w:szCs w:val="21"/>
+          <w:lang w:val="en-US" w:eastAsia="es-EC"/>
+        </w:rPr>
+        <w:t>,</w:t>
+      </w:r>
+      <w:r>
+        <w:rPr>
+          <w:rFonts w:ascii="Consolas" w:eastAsia="Times New Roman" w:hAnsi="Consolas" w:cs="Times New Roman"/>
+          <w:color w:val="CE9178"/>
+          <w:sz w:val="21"/>
+          <w:szCs w:val="21"/>
+          <w:lang w:val="en-US" w:eastAsia="es-EC"/>
+        </w:rPr>
+        <w:t>"energy"</w:t>
+      </w:r>
+      <w:r>
+        <w:rPr>
+          <w:rFonts w:ascii="Consolas" w:eastAsia="Times New Roman" w:hAnsi="Consolas" w:cs="Times New Roman"/>
+          <w:color w:val="D4D4D4"/>
+          <w:sz w:val="21"/>
+          <w:szCs w:val="21"/>
+          <w:lang w:val="en-US" w:eastAsia="es-EC"/>
+        </w:rPr>
+        <w:t>:</w:t>
+      </w:r>
+      <w:r>
+        <w:rPr>
+          <w:rFonts w:ascii="Consolas" w:eastAsia="Times New Roman" w:hAnsi="Consolas" w:cs="Times New Roman"/>
+          <w:color w:val="B5CEA8"/>
+          <w:sz w:val="21"/>
+          <w:szCs w:val="21"/>
+          <w:lang w:val="en-US" w:eastAsia="es-EC"/>
+        </w:rPr>
+        <w:t>0.21100000000000002</w:t>
+      </w:r>
+      <w:r>
+        <w:rPr>
+          <w:rFonts w:ascii="Consolas" w:eastAsia="Times New Roman" w:hAnsi="Consolas" w:cs="Times New Roman"/>
+          <w:color w:val="D4D4D4"/>
+          <w:sz w:val="21"/>
+          <w:szCs w:val="21"/>
+          <w:lang w:val="en-US" w:eastAsia="es-EC"/>
+        </w:rPr>
+        <w:t>,</w:t>
+      </w:r>
+      <w:r>
+        <w:rPr>
+          <w:rFonts w:ascii="Consolas" w:eastAsia="Times New Roman" w:hAnsi="Consolas" w:cs="Times New Roman"/>
+          <w:color w:val="CE9178"/>
+          <w:sz w:val="21"/>
+          <w:szCs w:val="21"/>
+          <w:lang w:val="en-US" w:eastAsia="es-EC"/>
+        </w:rPr>
+        <w:t>"explicit"</w:t>
+      </w:r>
+      <w:r>
+        <w:rPr>
+          <w:rFonts w:ascii="Consolas" w:eastAsia="Times New Roman" w:hAnsi="Consolas" w:cs="Times New Roman"/>
+          <w:color w:val="D4D4D4"/>
+          <w:sz w:val="21"/>
+          <w:szCs w:val="21"/>
+          <w:lang w:val="en-US" w:eastAsia="es-EC"/>
+        </w:rPr>
+        <w:t>:</w:t>
+      </w:r>
+      <w:r>
+        <w:rPr>
+          <w:rFonts w:ascii="Consolas" w:eastAsia="Times New Roman" w:hAnsi="Consolas" w:cs="Times New Roman"/>
+          <w:color w:val="B5CEA8"/>
+          <w:sz w:val="21"/>
+          <w:szCs w:val="21"/>
+          <w:lang w:val="en-US" w:eastAsia="es-EC"/>
+        </w:rPr>
+        <w:t>0</w:t>
+      </w:r>
+      <w:r>
+        <w:rPr>
+          <w:rFonts w:ascii="Consolas" w:eastAsia="Times New Roman" w:hAnsi="Consolas" w:cs="Times New Roman"/>
+          <w:color w:val="D4D4D4"/>
+          <w:sz w:val="21"/>
+          <w:szCs w:val="21"/>
+          <w:lang w:val="en-US" w:eastAsia="es-EC"/>
+        </w:rPr>
+        <w:t>,</w:t>
+      </w:r>
+      <w:r>
+        <w:rPr>
+          <w:rFonts w:ascii="Consolas" w:eastAsia="Times New Roman" w:hAnsi="Consolas" w:cs="Times New Roman"/>
+          <w:color w:val="CE9178"/>
+          <w:sz w:val="21"/>
+          <w:szCs w:val="21"/>
+          <w:lang w:val="en-US" w:eastAsia="es-EC"/>
+        </w:rPr>
+        <w:t>"id"</w:t>
+      </w:r>
+      <w:r>
+        <w:rPr>
+          <w:rFonts w:ascii="Consolas" w:eastAsia="Times New Roman" w:hAnsi="Consolas" w:cs="Times New Roman"/>
+          <w:color w:val="D4D4D4"/>
+          <w:sz w:val="21"/>
+          <w:szCs w:val="21"/>
+          <w:lang w:val="en-US" w:eastAsia="es-EC"/>
+        </w:rPr>
+        <w:t>:</w:t>
+      </w:r>
+      <w:r>
+        <w:rPr>
+          <w:rFonts w:ascii="Consolas" w:eastAsia="Times New Roman" w:hAnsi="Consolas" w:cs="Times New Roman"/>
+          <w:color w:val="CE9178"/>
+          <w:sz w:val="21"/>
+          <w:szCs w:val="21"/>
+          <w:lang w:val="en-US" w:eastAsia="es-EC"/>
+        </w:rPr>
+        <w:t>"4BJqT0PrAfrxzMOxytFOIz"</w:t>
+      </w:r>
+      <w:r>
+        <w:rPr>
+          <w:rFonts w:ascii="Consolas" w:eastAsia="Times New Roman" w:hAnsi="Consolas" w:cs="Times New Roman"/>
+          <w:color w:val="D4D4D4"/>
+          <w:sz w:val="21"/>
+          <w:szCs w:val="21"/>
+          <w:lang w:val="en-US" w:eastAsia="es-EC"/>
+        </w:rPr>
+        <w:t>,</w:t>
+      </w:r>
+      <w:r>
+        <w:rPr>
+          <w:rFonts w:ascii="Consolas" w:eastAsia="Times New Roman" w:hAnsi="Consolas" w:cs="Times New Roman"/>
+          <w:color w:val="CE9178"/>
+          <w:sz w:val="21"/>
+          <w:szCs w:val="21"/>
+          <w:lang w:val="en-US" w:eastAsia="es-EC"/>
+        </w:rPr>
+        <w:t>"instrumentalness"</w:t>
+      </w:r>
+      <w:r>
+        <w:rPr>
+          <w:rFonts w:ascii="Consolas" w:eastAsia="Times New Roman" w:hAnsi="Consolas" w:cs="Times New Roman"/>
+          <w:color w:val="D4D4D4"/>
+          <w:sz w:val="21"/>
+          <w:szCs w:val="21"/>
+          <w:lang w:val="en-US" w:eastAsia="es-EC"/>
+        </w:rPr>
+        <w:t>:</w:t>
+      </w:r>
+      <w:r>
+        <w:rPr>
+          <w:rFonts w:ascii="Consolas" w:eastAsia="Times New Roman" w:hAnsi="Consolas" w:cs="Times New Roman"/>
+          <w:color w:val="B5CEA8"/>
+          <w:sz w:val="21"/>
+          <w:szCs w:val="21"/>
+          <w:lang w:val="en-US" w:eastAsia="es-EC"/>
+        </w:rPr>
+        <w:t>0.878</w:t>
+      </w:r>
+      <w:r>
+        <w:rPr>
+          <w:rFonts w:ascii="Consolas" w:eastAsia="Times New Roman" w:hAnsi="Consolas" w:cs="Times New Roman"/>
+          <w:color w:val="D4D4D4"/>
+          <w:sz w:val="21"/>
+          <w:szCs w:val="21"/>
+          <w:lang w:val="en-US" w:eastAsia="es-EC"/>
+        </w:rPr>
+        <w:t>,</w:t>
+      </w:r>
+      <w:r>
+        <w:rPr>
+          <w:rFonts w:ascii="Consolas" w:eastAsia="Times New Roman" w:hAnsi="Consolas" w:cs="Times New Roman"/>
+          <w:color w:val="CE9178"/>
+          <w:sz w:val="21"/>
+          <w:szCs w:val="21"/>
+          <w:lang w:val="en-US" w:eastAsia="es-EC"/>
+        </w:rPr>
+        <w:t>"key"</w:t>
+      </w:r>
+      <w:r>
+        <w:rPr>
+          <w:rFonts w:ascii="Consolas" w:eastAsia="Times New Roman" w:hAnsi="Consolas" w:cs="Times New Roman"/>
+          <w:color w:val="D4D4D4"/>
+          <w:sz w:val="21"/>
+          <w:szCs w:val="21"/>
+          <w:lang w:val="en-US" w:eastAsia="es-EC"/>
+        </w:rPr>
+        <w:t>:</w:t>
+      </w:r>
+      <w:r>
+        <w:rPr>
+          <w:rFonts w:ascii="Consolas" w:eastAsia="Times New Roman" w:hAnsi="Consolas" w:cs="Times New Roman"/>
+          <w:color w:val="B5CEA8"/>
+          <w:sz w:val="21"/>
+          <w:szCs w:val="21"/>
+          <w:lang w:val="en-US" w:eastAsia="es-EC"/>
+        </w:rPr>
+        <w:t>10</w:t>
+      </w:r>
+      <w:r>
+        <w:rPr>
+          <w:rFonts w:ascii="Consolas" w:eastAsia="Times New Roman" w:hAnsi="Consolas" w:cs="Times New Roman"/>
+          <w:color w:val="D4D4D4"/>
+          <w:sz w:val="21"/>
+          <w:szCs w:val="21"/>
+          <w:lang w:val="en-US" w:eastAsia="es-EC"/>
+        </w:rPr>
+        <w:t>,</w:t>
+      </w:r>
+      <w:r>
+        <w:rPr>
+          <w:rFonts w:ascii="Consolas" w:eastAsia="Times New Roman" w:hAnsi="Consolas" w:cs="Times New Roman"/>
+          <w:color w:val="CE9178"/>
+          <w:sz w:val="21"/>
+          <w:szCs w:val="21"/>
+          <w:lang w:val="en-US" w:eastAsia="es-EC"/>
+        </w:rPr>
+        <w:t>"liveness"</w:t>
+      </w:r>
+      <w:r>
+        <w:rPr>
+          <w:rFonts w:ascii="Consolas" w:eastAsia="Times New Roman" w:hAnsi="Consolas" w:cs="Times New Roman"/>
+          <w:color w:val="D4D4D4"/>
+          <w:sz w:val="21"/>
+          <w:szCs w:val="21"/>
+          <w:lang w:val="en-US" w:eastAsia="es-EC"/>
+        </w:rPr>
+        <w:t>:</w:t>
+      </w:r>
+      <w:r>
+        <w:rPr>
+          <w:rFonts w:ascii="Consolas" w:eastAsia="Times New Roman" w:hAnsi="Consolas" w:cs="Times New Roman"/>
+          <w:color w:val="B5CEA8"/>
+          <w:sz w:val="21"/>
+          <w:szCs w:val="21"/>
+          <w:lang w:val="en-US" w:eastAsia="es-EC"/>
+        </w:rPr>
+        <w:t>0.665</w:t>
+      </w:r>
+      <w:r>
+        <w:rPr>
+          <w:rFonts w:ascii="Consolas" w:eastAsia="Times New Roman" w:hAnsi="Consolas" w:cs="Times New Roman"/>
+          <w:color w:val="D4D4D4"/>
+          <w:sz w:val="21"/>
+          <w:szCs w:val="21"/>
+          <w:lang w:val="en-US" w:eastAsia="es-EC"/>
+        </w:rPr>
+        <w:t>,</w:t>
+      </w:r>
+      <w:r>
+        <w:rPr>
+          <w:rFonts w:ascii="Consolas" w:eastAsia="Times New Roman" w:hAnsi="Consolas" w:cs="Times New Roman"/>
+          <w:color w:val="CE9178"/>
+          <w:sz w:val="21"/>
+          <w:szCs w:val="21"/>
+          <w:lang w:val="en-US" w:eastAsia="es-EC"/>
+        </w:rPr>
+        <w:t>"loudness"</w:t>
+      </w:r>
+      <w:r>
+        <w:rPr>
+          <w:rFonts w:ascii="Consolas" w:eastAsia="Times New Roman" w:hAnsi="Consolas" w:cs="Times New Roman"/>
+          <w:color w:val="D4D4D4"/>
+          <w:sz w:val="21"/>
+          <w:szCs w:val="21"/>
+          <w:lang w:val="en-US" w:eastAsia="es-EC"/>
+        </w:rPr>
+        <w:t>:-</w:t>
+      </w:r>
+      <w:r>
+        <w:rPr>
+          <w:rFonts w:ascii="Consolas" w:eastAsia="Times New Roman" w:hAnsi="Consolas" w:cs="Times New Roman"/>
+          <w:color w:val="B5CEA8"/>
+          <w:sz w:val="21"/>
+          <w:szCs w:val="21"/>
+          <w:lang w:val="en-US" w:eastAsia="es-EC"/>
+        </w:rPr>
+        <w:t>20.096</w:t>
+      </w:r>
+      <w:r>
+        <w:rPr>
+          <w:rFonts w:ascii="Consolas" w:eastAsia="Times New Roman" w:hAnsi="Consolas" w:cs="Times New Roman"/>
+          <w:color w:val="D4D4D4"/>
+          <w:sz w:val="21"/>
+          <w:szCs w:val="21"/>
+          <w:lang w:val="en-US" w:eastAsia="es-EC"/>
+        </w:rPr>
+        <w:t>,</w:t>
+      </w:r>
+      <w:r>
+        <w:rPr>
+          <w:rFonts w:ascii="Consolas" w:eastAsia="Times New Roman" w:hAnsi="Consolas" w:cs="Times New Roman"/>
+          <w:color w:val="CE9178"/>
+          <w:sz w:val="21"/>
+          <w:szCs w:val="21"/>
+          <w:lang w:val="en-US" w:eastAsia="es-EC"/>
+        </w:rPr>
+        <w:t>"mode"</w:t>
+      </w:r>
+      <w:r>
+        <w:rPr>
+          <w:rFonts w:ascii="Consolas" w:eastAsia="Times New Roman" w:hAnsi="Consolas" w:cs="Times New Roman"/>
+          <w:color w:val="D4D4D4"/>
+          <w:sz w:val="21"/>
+          <w:szCs w:val="21"/>
+          <w:lang w:val="en-US" w:eastAsia="es-EC"/>
+        </w:rPr>
+        <w:t>:</w:t>
+      </w:r>
+      <w:r>
+        <w:rPr>
+          <w:rFonts w:ascii="Consolas" w:eastAsia="Times New Roman" w:hAnsi="Consolas" w:cs="Times New Roman"/>
+          <w:color w:val="B5CEA8"/>
+          <w:sz w:val="21"/>
+          <w:szCs w:val="21"/>
+          <w:lang w:val="en-US" w:eastAsia="es-EC"/>
+        </w:rPr>
+        <w:t>1</w:t>
+      </w:r>
+      <w:r>
+        <w:rPr>
+          <w:rFonts w:ascii="Consolas" w:eastAsia="Times New Roman" w:hAnsi="Consolas" w:cs="Times New Roman"/>
+          <w:color w:val="D4D4D4"/>
+          <w:sz w:val="21"/>
+          <w:szCs w:val="21"/>
+          <w:lang w:val="en-US" w:eastAsia="es-EC"/>
+        </w:rPr>
+        <w:t>,</w:t>
+      </w:r>
+      <w:r>
+        <w:rPr>
+          <w:rFonts w:ascii="Consolas" w:eastAsia="Times New Roman" w:hAnsi="Consolas" w:cs="Times New Roman"/>
+          <w:color w:val="CE9178"/>
+          <w:sz w:val="21"/>
+          <w:szCs w:val="21"/>
+          <w:lang w:val="en-US" w:eastAsia="es-EC"/>
+        </w:rPr>
+        <w:t>"name"</w:t>
+      </w:r>
+      <w:r>
+        <w:rPr>
+          <w:rFonts w:ascii="Consolas" w:eastAsia="Times New Roman" w:hAnsi="Consolas" w:cs="Times New Roman"/>
+          <w:color w:val="D4D4D4"/>
+          <w:sz w:val="21"/>
+          <w:szCs w:val="21"/>
+          <w:lang w:val="en-US" w:eastAsia="es-EC"/>
+        </w:rPr>
+        <w:t>:</w:t>
+      </w:r>
+      <w:r>
+        <w:rPr>
+          <w:rFonts w:ascii="Consolas" w:eastAsia="Times New Roman" w:hAnsi="Consolas" w:cs="Times New Roman"/>
+          <w:color w:val="CE9178"/>
+          <w:sz w:val="21"/>
+          <w:szCs w:val="21"/>
+          <w:lang w:val="en-US" w:eastAsia="es-EC"/>
+        </w:rPr>
+        <w:t>"Esta es prueba 2"</w:t>
+      </w:r>
+      <w:r>
+        <w:rPr>
+          <w:rFonts w:ascii="Consolas" w:eastAsia="Times New Roman" w:hAnsi="Consolas" w:cs="Times New Roman"/>
+          <w:color w:val="D4D4D4"/>
+          <w:sz w:val="21"/>
+          <w:szCs w:val="21"/>
+          <w:lang w:val="en-US" w:eastAsia="es-EC"/>
+        </w:rPr>
+        <w:t>,</w:t>
+      </w:r>
+      <w:r>
+        <w:rPr>
+          <w:rFonts w:ascii="Consolas" w:eastAsia="Times New Roman" w:hAnsi="Consolas" w:cs="Times New Roman"/>
+          <w:color w:val="CE9178"/>
+          <w:sz w:val="21"/>
+          <w:szCs w:val="21"/>
+          <w:lang w:val="en-US" w:eastAsia="es-EC"/>
+        </w:rPr>
+        <w:t>"popularity"</w:t>
+      </w:r>
+      <w:r>
+        <w:rPr>
+          <w:rFonts w:ascii="Consolas" w:eastAsia="Times New Roman" w:hAnsi="Consolas" w:cs="Times New Roman"/>
+          <w:color w:val="D4D4D4"/>
+          <w:sz w:val="21"/>
+          <w:szCs w:val="21"/>
+          <w:lang w:val="en-US" w:eastAsia="es-EC"/>
+        </w:rPr>
+        <w:t>:</w:t>
+      </w:r>
+      <w:r>
+        <w:rPr>
+          <w:rFonts w:ascii="Consolas" w:eastAsia="Times New Roman" w:hAnsi="Consolas" w:cs="Times New Roman"/>
+          <w:color w:val="B5CEA8"/>
+          <w:sz w:val="21"/>
+          <w:szCs w:val="21"/>
+          <w:lang w:val="en-US" w:eastAsia="es-EC"/>
+        </w:rPr>
+        <w:t>4</w:t>
+      </w:r>
+      <w:r>
+        <w:rPr>
+          <w:rFonts w:ascii="Consolas" w:eastAsia="Times New Roman" w:hAnsi="Consolas" w:cs="Times New Roman"/>
+          <w:color w:val="D4D4D4"/>
+          <w:sz w:val="21"/>
+          <w:szCs w:val="21"/>
+          <w:lang w:val="en-US" w:eastAsia="es-EC"/>
+        </w:rPr>
+        <w:t>,</w:t>
+      </w:r>
+      <w:r>
+        <w:rPr>
+          <w:rFonts w:ascii="Consolas" w:eastAsia="Times New Roman" w:hAnsi="Consolas" w:cs="Times New Roman"/>
+          <w:color w:val="CE9178"/>
+          <w:sz w:val="21"/>
+          <w:szCs w:val="21"/>
+          <w:lang w:val="en-US" w:eastAsia="es-EC"/>
+        </w:rPr>
+        <w:t>"release_date"</w:t>
+      </w:r>
+      <w:r>
+        <w:rPr>
+          <w:rFonts w:ascii="Consolas" w:eastAsia="Times New Roman" w:hAnsi="Consolas" w:cs="Times New Roman"/>
+          <w:color w:val="D4D4D4"/>
+          <w:sz w:val="21"/>
+          <w:szCs w:val="21"/>
+          <w:lang w:val="en-US" w:eastAsia="es-EC"/>
+        </w:rPr>
+        <w:t>:</w:t>
+      </w:r>
+      <w:r>
+        <w:rPr>
+          <w:rFonts w:ascii="Consolas" w:eastAsia="Times New Roman" w:hAnsi="Consolas" w:cs="Times New Roman"/>
+          <w:color w:val="CE9178"/>
+          <w:sz w:val="21"/>
+          <w:szCs w:val="21"/>
+          <w:lang w:val="en-US" w:eastAsia="es-EC"/>
+        </w:rPr>
+        <w:t>"1921"</w:t>
+      </w:r>
+      <w:r>
+        <w:rPr>
+          <w:rFonts w:ascii="Consolas" w:eastAsia="Times New Roman" w:hAnsi="Consolas" w:cs="Times New Roman"/>
+          <w:color w:val="D4D4D4"/>
+          <w:sz w:val="21"/>
+          <w:szCs w:val="21"/>
+          <w:lang w:val="en-US" w:eastAsia="es-EC"/>
+        </w:rPr>
+        <w:t>,</w:t>
+      </w:r>
+      <w:r>
+        <w:rPr>
+          <w:rFonts w:ascii="Consolas" w:eastAsia="Times New Roman" w:hAnsi="Consolas" w:cs="Times New Roman"/>
+          <w:color w:val="CE9178"/>
+          <w:sz w:val="21"/>
+          <w:szCs w:val="21"/>
+          <w:lang w:val="en-US" w:eastAsia="es-EC"/>
+        </w:rPr>
+        <w:t>"speechiness"</w:t>
+      </w:r>
+      <w:r>
+        <w:rPr>
+          <w:rFonts w:ascii="Consolas" w:eastAsia="Times New Roman" w:hAnsi="Consolas" w:cs="Times New Roman"/>
+          <w:color w:val="D4D4D4"/>
+          <w:sz w:val="21"/>
+          <w:szCs w:val="21"/>
+          <w:lang w:val="en-US" w:eastAsia="es-EC"/>
+        </w:rPr>
+        <w:t>:</w:t>
+      </w:r>
+      <w:r>
+        <w:rPr>
+          <w:rFonts w:ascii="Consolas" w:eastAsia="Times New Roman" w:hAnsi="Consolas" w:cs="Times New Roman"/>
+          <w:color w:val="B5CEA8"/>
+          <w:sz w:val="21"/>
+          <w:szCs w:val="21"/>
+          <w:lang w:val="en-US" w:eastAsia="es-EC"/>
+        </w:rPr>
+        <w:t>0.0366</w:t>
+      </w:r>
+      <w:r>
+        <w:rPr>
+          <w:rFonts w:ascii="Consolas" w:eastAsia="Times New Roman" w:hAnsi="Consolas" w:cs="Times New Roman"/>
+          <w:color w:val="D4D4D4"/>
+          <w:sz w:val="21"/>
+          <w:szCs w:val="21"/>
+          <w:lang w:val="en-US" w:eastAsia="es-EC"/>
+        </w:rPr>
+        <w:t>,</w:t>
+      </w:r>
+      <w:r>
+        <w:rPr>
+          <w:rFonts w:ascii="Consolas" w:eastAsia="Times New Roman" w:hAnsi="Consolas" w:cs="Times New Roman"/>
+          <w:color w:val="CE9178"/>
+          <w:sz w:val="21"/>
+          <w:szCs w:val="21"/>
+          <w:lang w:val="en-US" w:eastAsia="es-EC"/>
+        </w:rPr>
+        <w:t>"tempo"</w:t>
+      </w:r>
+      <w:r>
+        <w:rPr>
+          <w:rFonts w:ascii="Consolas" w:eastAsia="Times New Roman" w:hAnsi="Consolas" w:cs="Times New Roman"/>
+          <w:color w:val="D4D4D4"/>
+          <w:sz w:val="21"/>
+          <w:szCs w:val="21"/>
+          <w:lang w:val="en-US" w:eastAsia="es-EC"/>
+        </w:rPr>
+        <w:t>:</w:t>
+      </w:r>
+      <w:r>
+        <w:rPr>
+          <w:rFonts w:ascii="Consolas" w:eastAsia="Times New Roman" w:hAnsi="Consolas" w:cs="Times New Roman"/>
+          <w:color w:val="B5CEA8"/>
+          <w:sz w:val="21"/>
+          <w:szCs w:val="21"/>
+          <w:lang w:val="en-US" w:eastAsia="es-EC"/>
+        </w:rPr>
+        <w:t>80.954</w:t>
+      </w:r>
+      <w:r>
+        <w:rPr>
+          <w:rFonts w:ascii="Consolas" w:eastAsia="Times New Roman" w:hAnsi="Consolas" w:cs="Times New Roman"/>
+          <w:color w:val="D4D4D4"/>
+          <w:sz w:val="21"/>
+          <w:szCs w:val="21"/>
+          <w:lang w:val="en-US" w:eastAsia="es-EC"/>
+        </w:rPr>
+        <w:t>}</w:t>
+      </w:r>
+    </w:p>
+    <w:p>
+      <w:pPr>
+        <w:shd w:val="clear" w:color="auto" w:fill="1E1E1E"/>
+        <w:spacing w:after="0" w:line="285" w:lineRule="atLeast"/>
+        <w:jc w:val="left"/>
+        <w:rPr>
+          <w:rFonts w:ascii="Consolas" w:eastAsia="Times New Roman" w:hAnsi="Consolas" w:cs="Times New Roman"/>
+          <w:color w:val="D4D4D4"/>
+          <w:sz w:val="21"/>
+          <w:szCs w:val="21"/>
+          <w:lang w:val="es-EC" w:eastAsia="es-EC"/>
+        </w:rPr>
+      </w:pPr>
+      <w:r>
+        <w:rPr>
+          <w:rFonts w:ascii="Consolas" w:eastAsia="Times New Roman" w:hAnsi="Consolas" w:cs="Times New Roman"/>
+          <w:color w:val="D4D4D4"/>
+          <w:sz w:val="21"/>
+          <w:szCs w:val="21"/>
+          <w:lang w:val="es-EC" w:eastAsia="es-EC"/>
+        </w:rPr>
+        <w:t>])</w:t>
+      </w:r>
+    </w:p>
+    <w:p>
+      <w:pPr>
+        <w:rPr>
+          <w:lang w:val="es-EC"/>
+        </w:rPr>
+      </w:pPr>
+    </w:p>
+    <w:p>
+      <w:r>
+        <w:rPr>
+          <w:lang w:val="es-EC"/>
+        </w:rPr>
+        <w:t xml:space="preserve">A </w:t>
+      </w:r>
+      <w:r>
+        <w:rPr>
+          <w:lang w:val="es-EC"/>
+        </w:rPr>
+        <w:t>continuación,</w:t>
+      </w:r>
+      <w:r>
+        <w:rPr>
+          <w:lang w:val="es-EC"/>
+        </w:rPr>
+        <w:t xml:space="preserve"> se puede observar la evidencia de la inserción de datos en la base de datos a través de la herramienta de </w:t>
+      </w:r>
+      <w:r>
+        <w:rPr>
+          <w:lang w:val="es-EC"/>
+        </w:rPr>
+        <w:t>M</w:t>
+      </w:r>
+      <w:r>
+        <w:rPr>
+          <w:lang w:val="es-EC"/>
+        </w:rPr>
+        <w:t xml:space="preserve">ongoDB </w:t>
+      </w:r>
+      <w:r>
+        <w:rPr>
+          <w:lang w:val="es-EC"/>
+        </w:rPr>
+        <w:t>C</w:t>
+      </w:r>
+      <w:r>
+        <w:rPr>
+          <w:lang w:val="es-EC"/>
+        </w:rPr>
+        <w:t xml:space="preserve">ompass </w:t>
+      </w:r>
+      <w:r>
+        <w:rPr>
+          <w:lang w:val="es-EC"/>
+        </w:rPr>
+        <w:t>[</w:t>
+      </w:r>
+      <w:r>
+        <w:rPr>
+          <w:lang w:val="es-EC"/>
+        </w:rPr>
+        <w:t>2].</w:t>
+      </w:r>
+    </w:p>
+    <w:p>
+      <w:pPr>
+        <w:rPr>
+          <w:lang w:val="es-EC"/>
+        </w:rPr>
+      </w:pPr>
+      <w:r>
+        <w:rPr>
+          <w:lang w:val="es-EC"/>
+        </w:rPr>
+        <w:drawing>
+          <wp:inline distT="0" distB="0" distL="0" distR="0" wp14:anchorId="3EF2581E" wp14:editId="67C7D906">
+            <wp:extent cx="5400040" cy="1862455"/>
+            <wp:effectExtent l="0" t="0" r="0" b="4445"/>
+            <wp:docPr id="5" name="Imagen 5"/>
+            <wp:cNvGraphicFramePr>
+              <a:graphicFrameLocks xmlns:a="http://schemas.openxmlformats.org/drawingml/2006/main" noChangeAspect="1"/>
+            </wp:cNvGraphicFramePr>
+            <a:graphic xmlns:a="http://schemas.openxmlformats.org/drawingml/2006/main">
+              <a:graphicData uri="http://schemas.openxmlformats.org/drawingml/2006/picture">
+                <pic:pic xmlns:pic="http://schemas.openxmlformats.org/drawingml/2006/picture">
+                  <pic:nvPicPr>
+                    <pic:cNvPr id="1" name=""/>
+                    <pic:cNvPicPr/>
+                  </pic:nvPicPr>
+                  <pic:blipFill>
+                    <a:blip r:embed="rId9"/>
+                    <a:stretch>
+                      <a:fillRect/>
+                    </a:stretch>
+                  </pic:blipFill>
+                  <pic:spPr>
+                    <a:xfrm>
+                      <a:off x="0" y="0"/>
+                      <a:ext cx="5400040" cy="1862455"/>
+                    </a:xfrm>
+                    <a:prstGeom prst="rect">
+                      <a:avLst/>
+                    </a:prstGeom>
+                  </pic:spPr>
+                </pic:pic>
+              </a:graphicData>
+            </a:graphic>
+          </wp:inline>
+        </w:drawing>
+      </w:r>
+    </w:p>
+    <w:p>
+      <w:pPr>
+        <w:rPr>
+          <w:lang w:val="es-EC"/>
+        </w:rPr>
+      </w:pPr>
+      <w:r>
+        <w:rPr>
+          <w:lang w:val="es-EC"/>
+        </w:rPr>
+        <w:drawing>
+          <wp:inline distT="0" distB="0" distL="0" distR="0" wp14:anchorId="0D82EAAE" wp14:editId="76A2E416">
+            <wp:extent cx="5400040" cy="1700530"/>
+            <wp:effectExtent l="0" t="0" r="0" b="0"/>
+            <wp:docPr id="6" name="Imagen 6"/>
+            <wp:cNvGraphicFramePr>
+              <a:graphicFrameLocks xmlns:a="http://schemas.openxmlformats.org/drawingml/2006/main" noChangeAspect="1"/>
+            </wp:cNvGraphicFramePr>
+            <a:graphic xmlns:a="http://schemas.openxmlformats.org/drawingml/2006/main">
+              <a:graphicData uri="http://schemas.openxmlformats.org/drawingml/2006/picture">
+                <pic:pic xmlns:pic="http://schemas.openxmlformats.org/drawingml/2006/picture">
+                  <pic:nvPicPr>
+                    <pic:cNvPr id="1" name=""/>
+                    <pic:cNvPicPr/>
+                  </pic:nvPicPr>
+                  <pic:blipFill>
+                    <a:blip r:embed="rId10"/>
+                    <a:stretch>
+                      <a:fillRect/>
+                    </a:stretch>
+                  </pic:blipFill>
+                  <pic:spPr>
+                    <a:xfrm>
+                      <a:off x="0" y="0"/>
+                      <a:ext cx="5400040" cy="1700530"/>
+                    </a:xfrm>
+                    <a:prstGeom prst="rect">
+                      <a:avLst/>
+                    </a:prstGeom>
+                  </pic:spPr>
+                </pic:pic>
+              </a:graphicData>
+            </a:graphic>
+          </wp:inline>
+        </w:drawing>
+      </w:r>
     </w:p>
     <w:p>
       <w:pPr>
         <w:pStyle w:val="Ttulo2"/>
       </w:pPr>
       <w:r>
+        <w:lastRenderedPageBreak/>
         <w:t>Read</w:t>
       </w:r>
     </w:p>
     <w:p>
       <w:pPr>
-        <w:rPr>
-          <w:lang w:val="es-EC"/>
-        </w:rPr>
-      </w:pPr>
+        <w:tabs>
+          <w:tab w:val="left" w:pos="2552"/>
+        </w:tabs>
+      </w:pPr>
+      <w:r>
+        <w:rPr>
+          <w:lang w:val="es-EC"/>
+        </w:rPr>
+        <w:t xml:space="preserve">Para la demostración </w:t>
+      </w:r>
+      <w:r>
+        <w:t xml:space="preserve">de la </w:t>
+      </w:r>
+      <w:r>
+        <w:t>consulta</w:t>
+      </w:r>
+      <w:r>
+        <w:t xml:space="preserve"> de datos se utilizaron 2 datos de prueba.</w:t>
+      </w:r>
+    </w:p>
+    <w:p>
+      <w:pPr>
+        <w:tabs>
+          <w:tab w:val="left" w:pos="2552"/>
+        </w:tabs>
+      </w:pPr>
+      <w:r>
+        <w:t xml:space="preserve">Para poder realizar consultas en la base de datos MongoDB se debe de utilizar el comando find, al cual se le puede ingresar un query para una búsqueda en </w:t>
+      </w:r>
+      <w:r>
+        <w:t>específico</w:t>
+      </w:r>
+      <w:r>
+        <w:t>.</w:t>
+      </w:r>
+    </w:p>
+    <w:p>
+      <w:pPr>
+        <w:tabs>
+          <w:tab w:val="left" w:pos="2552"/>
+        </w:tabs>
+      </w:pPr>
+      <w:r>
+        <w:t>Aquí se extrajo la data cuyo nombre es “Esta es una prueba” y se lo imprime por consola.</w:t>
+      </w:r>
+    </w:p>
+    <w:p>
+      <w:pPr>
+        <w:rPr>
+          <w:lang w:val="es-EC"/>
+        </w:rPr>
+      </w:pPr>
+      <w:r>
+        <w:rPr>
+          <w:lang w:val="es-EC"/>
+        </w:rPr>
+        <w:drawing>
+          <wp:inline distT="0" distB="0" distL="0" distR="0" wp14:anchorId="7C1D22AF" wp14:editId="68481BEA">
+            <wp:extent cx="5400040" cy="1416050"/>
+            <wp:effectExtent l="0" t="0" r="0" b="0"/>
+            <wp:docPr id="12" name="Imagen 12"/>
+            <wp:cNvGraphicFramePr>
+              <a:graphicFrameLocks xmlns:a="http://schemas.openxmlformats.org/drawingml/2006/main" noChangeAspect="1"/>
+            </wp:cNvGraphicFramePr>
+            <a:graphic xmlns:a="http://schemas.openxmlformats.org/drawingml/2006/main">
+              <a:graphicData uri="http://schemas.openxmlformats.org/drawingml/2006/picture">
+                <pic:pic xmlns:pic="http://schemas.openxmlformats.org/drawingml/2006/picture">
+                  <pic:nvPicPr>
+                    <pic:cNvPr id="1" name=""/>
+                    <pic:cNvPicPr/>
+                  </pic:nvPicPr>
+                  <pic:blipFill>
+                    <a:blip r:embed="rId11"/>
+                    <a:stretch>
+                      <a:fillRect/>
+                    </a:stretch>
+                  </pic:blipFill>
+                  <pic:spPr>
+                    <a:xfrm>
+                      <a:off x="0" y="0"/>
+                      <a:ext cx="5400040" cy="1416050"/>
+                    </a:xfrm>
+                    <a:prstGeom prst="rect">
+                      <a:avLst/>
+                    </a:prstGeom>
+                  </pic:spPr>
+                </pic:pic>
+              </a:graphicData>
+            </a:graphic>
+          </wp:inline>
+        </w:drawing>
+      </w:r>
+    </w:p>
+    <w:p/>
+    <w:p>
+      <w:pPr>
+        <w:rPr>
+          <w:lang w:val="es-EC"/>
+        </w:rPr>
+      </w:pPr>
+      <w:r>
+        <w:t>Aquí se extrajo la data cuyos valores de “valence” sean mayores a 0.99 y se los imprime por consola</w:t>
+      </w:r>
+      <w:r>
+        <w:t xml:space="preserve"> </w:t>
+      </w:r>
+      <w:r>
+        <w:rPr>
+          <w:lang w:val="es-EC"/>
+        </w:rPr>
+        <w:t>[</w:t>
+      </w:r>
+      <w:r>
+        <w:rPr>
+          <w:lang w:val="es-EC"/>
+        </w:rPr>
+        <w:t>4].</w:t>
+      </w:r>
+    </w:p>
+    <w:p>
+      <w:pPr>
+        <w:rPr>
+          <w:lang w:val="es-EC"/>
+        </w:rPr>
+        <w:sectPr>
+          <w:pgSz w:w="11906" w:h="16838"/>
+          <w:pgMar w:top="1417" w:right="1701" w:bottom="1417" w:left="1701" w:header="708" w:footer="708" w:gutter="0"/>
+          <w:cols w:space="708"/>
+          <w:docGrid w:linePitch="360"/>
+        </w:sectPr>
+      </w:pPr>
+      <w:r>
+        <w:rPr>
+          <w:lang w:val="es-EC"/>
+        </w:rPr>
+        <w:drawing>
+          <wp:inline distT="0" distB="0" distL="0" distR="0" wp14:anchorId="0B400090" wp14:editId="43D1D2F8">
+            <wp:extent cx="5400040" cy="2456180"/>
+            <wp:effectExtent l="0" t="0" r="0" b="1270"/>
+            <wp:docPr id="15" name="Imagen 15"/>
+            <wp:cNvGraphicFramePr>
+              <a:graphicFrameLocks xmlns:a="http://schemas.openxmlformats.org/drawingml/2006/main" noChangeAspect="1"/>
+            </wp:cNvGraphicFramePr>
+            <a:graphic xmlns:a="http://schemas.openxmlformats.org/drawingml/2006/main">
+              <a:graphicData uri="http://schemas.openxmlformats.org/drawingml/2006/picture">
+                <pic:pic xmlns:pic="http://schemas.openxmlformats.org/drawingml/2006/picture">
+                  <pic:nvPicPr>
+                    <pic:cNvPr id="1" name=""/>
+                    <pic:cNvPicPr/>
+                  </pic:nvPicPr>
+                  <pic:blipFill>
+                    <a:blip r:embed="rId12"/>
+                    <a:stretch>
+                      <a:fillRect/>
+                    </a:stretch>
+                  </pic:blipFill>
+                  <pic:spPr>
+                    <a:xfrm>
+                      <a:off x="0" y="0"/>
+                      <a:ext cx="5400040" cy="2456180"/>
+                    </a:xfrm>
+                    <a:prstGeom prst="rect">
+                      <a:avLst/>
+                    </a:prstGeom>
+                  </pic:spPr>
+                </pic:pic>
+              </a:graphicData>
+            </a:graphic>
+          </wp:inline>
+        </w:drawing>
+      </w:r>
     </w:p>
     <w:p>
       <w:pPr>
         <w:pStyle w:val="Ttulo2"/>
       </w:pPr>
       <w:r>
+        <w:lastRenderedPageBreak/>
         <w:t>Update</w:t>
       </w:r>
     </w:p>
@@ -1867,27 +3856,425 @@
           <w:lang w:val="es-EC"/>
         </w:rPr>
       </w:pPr>
+      <w:r>
+        <w:rPr>
+          <w:lang w:val="es-EC"/>
+        </w:rPr>
+        <w:t xml:space="preserve">Para la demostración </w:t>
+      </w:r>
+      <w:r>
+        <w:t xml:space="preserve">de la </w:t>
+      </w:r>
+      <w:r>
+        <w:t>modificación</w:t>
+      </w:r>
+      <w:r>
+        <w:t xml:space="preserve"> de datos se utilizaron 2 datos de prueba.</w:t>
+      </w:r>
+    </w:p>
+    <w:p>
+      <w:pPr>
+        <w:rPr>
+          <w:lang w:val="es-EC"/>
+        </w:rPr>
+      </w:pPr>
+      <w:r>
+        <w:rPr>
+          <w:lang w:val="es-EC"/>
+        </w:rPr>
+        <w:drawing>
+          <wp:inline distT="0" distB="0" distL="0" distR="0" wp14:anchorId="3FEA23EA" wp14:editId="0ECE698F">
+            <wp:extent cx="5400040" cy="2601595"/>
+            <wp:effectExtent l="0" t="0" r="0" b="8255"/>
+            <wp:docPr id="7" name="Imagen 7"/>
+            <wp:cNvGraphicFramePr>
+              <a:graphicFrameLocks xmlns:a="http://schemas.openxmlformats.org/drawingml/2006/main" noChangeAspect="1"/>
+            </wp:cNvGraphicFramePr>
+            <a:graphic xmlns:a="http://schemas.openxmlformats.org/drawingml/2006/main">
+              <a:graphicData uri="http://schemas.openxmlformats.org/drawingml/2006/picture">
+                <pic:pic xmlns:pic="http://schemas.openxmlformats.org/drawingml/2006/picture">
+                  <pic:nvPicPr>
+                    <pic:cNvPr id="1" name=""/>
+                    <pic:cNvPicPr/>
+                  </pic:nvPicPr>
+                  <pic:blipFill>
+                    <a:blip r:embed="rId13"/>
+                    <a:stretch>
+                      <a:fillRect/>
+                    </a:stretch>
+                  </pic:blipFill>
+                  <pic:spPr>
+                    <a:xfrm>
+                      <a:off x="0" y="0"/>
+                      <a:ext cx="5400040" cy="2601595"/>
+                    </a:xfrm>
+                    <a:prstGeom prst="rect">
+                      <a:avLst/>
+                    </a:prstGeom>
+                  </pic:spPr>
+                </pic:pic>
+              </a:graphicData>
+            </a:graphic>
+          </wp:inline>
+        </w:drawing>
+      </w:r>
+    </w:p>
+    <w:p>
+      <w:pPr>
+        <w:rPr>
+          <w:lang w:val="en-US"/>
+        </w:rPr>
+      </w:pPr>
+      <w:r>
+        <w:rPr>
+          <w:lang w:val="es-EC"/>
+        </w:rPr>
+        <w:t xml:space="preserve">A continuación, se puede observar la evidencia de la </w:t>
+      </w:r>
+      <w:r>
+        <w:t xml:space="preserve">modificación </w:t>
+      </w:r>
+      <w:r>
+        <w:rPr>
+          <w:lang w:val="es-EC"/>
+        </w:rPr>
+        <w:t>de datos en la base de datos a través de la herramienta de MongoDB Compass.</w:t>
+      </w:r>
+    </w:p>
+    <w:p>
+      <w:pPr>
+        <w:rPr>
+          <w:b/>
+          <w:bCs/>
+          <w:lang w:val="es-EC"/>
+        </w:rPr>
+      </w:pPr>
+      <w:r>
+        <w:rPr>
+          <w:b/>
+          <w:bCs/>
+          <w:lang w:val="es-EC"/>
+        </w:rPr>
+        <w:t>Antes</w:t>
+      </w:r>
+    </w:p>
+    <w:p>
+      <w:pPr>
+        <w:rPr>
+          <w:lang w:val="es-EC"/>
+        </w:rPr>
+      </w:pPr>
+      <w:r>
+        <w:rPr>
+          <w:lang w:val="es-EC"/>
+        </w:rPr>
+        <w:drawing>
+          <wp:inline distT="0" distB="0" distL="0" distR="0" wp14:anchorId="71A6623C" wp14:editId="21A9AA78">
+            <wp:extent cx="5400040" cy="1983740"/>
+            <wp:effectExtent l="0" t="0" r="0" b="0"/>
+            <wp:docPr id="8" name="Imagen 8"/>
+            <wp:cNvGraphicFramePr>
+              <a:graphicFrameLocks xmlns:a="http://schemas.openxmlformats.org/drawingml/2006/main" noChangeAspect="1"/>
+            </wp:cNvGraphicFramePr>
+            <a:graphic xmlns:a="http://schemas.openxmlformats.org/drawingml/2006/main">
+              <a:graphicData uri="http://schemas.openxmlformats.org/drawingml/2006/picture">
+                <pic:pic xmlns:pic="http://schemas.openxmlformats.org/drawingml/2006/picture">
+                  <pic:nvPicPr>
+                    <pic:cNvPr id="1" name=""/>
+                    <pic:cNvPicPr/>
+                  </pic:nvPicPr>
+                  <pic:blipFill>
+                    <a:blip r:embed="rId14"/>
+                    <a:stretch>
+                      <a:fillRect/>
+                    </a:stretch>
+                  </pic:blipFill>
+                  <pic:spPr>
+                    <a:xfrm>
+                      <a:off x="0" y="0"/>
+                      <a:ext cx="5400040" cy="1983740"/>
+                    </a:xfrm>
+                    <a:prstGeom prst="rect">
+                      <a:avLst/>
+                    </a:prstGeom>
+                  </pic:spPr>
+                </pic:pic>
+              </a:graphicData>
+            </a:graphic>
+          </wp:inline>
+        </w:drawing>
+      </w:r>
+    </w:p>
+    <w:p>
+      <w:pPr>
+        <w:rPr>
+          <w:b/>
+          <w:bCs/>
+          <w:lang w:val="es-EC"/>
+        </w:rPr>
+      </w:pPr>
+      <w:r>
+        <w:rPr>
+          <w:b/>
+          <w:bCs/>
+          <w:lang w:val="es-EC"/>
+        </w:rPr>
+        <w:t>Después</w:t>
+      </w:r>
+    </w:p>
+    <w:p>
+      <w:pPr>
+        <w:rPr>
+          <w:b/>
+          <w:bCs/>
+          <w:lang w:val="es-EC"/>
+        </w:rPr>
+      </w:pPr>
+      <w:r>
+        <w:rPr>
+          <w:b/>
+          <w:bCs/>
+          <w:lang w:val="es-EC"/>
+        </w:rPr>
+        <w:drawing>
+          <wp:inline distT="0" distB="0" distL="0" distR="0" wp14:anchorId="46BB6C48" wp14:editId="2B13FBB9">
+            <wp:extent cx="5745992" cy="1835150"/>
+            <wp:effectExtent l="0" t="0" r="7620" b="0"/>
+            <wp:docPr id="10" name="Imagen 10"/>
+            <wp:cNvGraphicFramePr>
+              <a:graphicFrameLocks xmlns:a="http://schemas.openxmlformats.org/drawingml/2006/main" noChangeAspect="1"/>
+            </wp:cNvGraphicFramePr>
+            <a:graphic xmlns:a="http://schemas.openxmlformats.org/drawingml/2006/main">
+              <a:graphicData uri="http://schemas.openxmlformats.org/drawingml/2006/picture">
+                <pic:pic xmlns:pic="http://schemas.openxmlformats.org/drawingml/2006/picture">
+                  <pic:nvPicPr>
+                    <pic:cNvPr id="1" name=""/>
+                    <pic:cNvPicPr/>
+                  </pic:nvPicPr>
+                  <pic:blipFill>
+                    <a:blip r:embed="rId15"/>
+                    <a:stretch>
+                      <a:fillRect/>
+                    </a:stretch>
+                  </pic:blipFill>
+                  <pic:spPr>
+                    <a:xfrm>
+                      <a:off x="0" y="0"/>
+                      <a:ext cx="5765020" cy="1841227"/>
+                    </a:xfrm>
+                    <a:prstGeom prst="rect">
+                      <a:avLst/>
+                    </a:prstGeom>
+                  </pic:spPr>
+                </pic:pic>
+              </a:graphicData>
+            </a:graphic>
+          </wp:inline>
+        </w:drawing>
+      </w:r>
+    </w:p>
+    <w:p>
+      <w:pPr>
+        <w:rPr>
+          <w:lang w:val="es-EC"/>
+        </w:rPr>
+      </w:pPr>
+    </w:p>
+    <w:p>
+      <w:pPr>
+        <w:rPr>
+          <w:lang w:val="es-EC"/>
+        </w:rPr>
+      </w:pPr>
     </w:p>
     <w:p>
       <w:pPr>
         <w:pStyle w:val="Ttulo2"/>
       </w:pPr>
       <w:r>
+        <w:lastRenderedPageBreak/>
         <w:t>Delete</w:t>
       </w:r>
     </w:p>
     <w:p>
-      <w:pPr>
-        <w:rPr>
-          <w:lang w:val="es-EC"/>
-        </w:rPr>
-      </w:pPr>
+      <w:r>
+        <w:rPr>
+          <w:lang w:val="es-EC"/>
+        </w:rPr>
+        <w:t xml:space="preserve">Para la demostración </w:t>
+      </w:r>
+      <w:r>
+        <w:t xml:space="preserve">de la </w:t>
+      </w:r>
+      <w:r>
+        <w:t>eliminación</w:t>
+      </w:r>
+      <w:r>
+        <w:t xml:space="preserve"> de datos se utilizaron</w:t>
+      </w:r>
+      <w:r>
+        <w:t xml:space="preserve"> los 2 datos creados anteriormente.</w:t>
+      </w:r>
+    </w:p>
+    <w:p>
+      <w:pPr>
+        <w:rPr>
+          <w:lang w:val="es-EC"/>
+        </w:rPr>
+      </w:pPr>
+    </w:p>
+    <w:p>
+      <w:pPr>
+        <w:rPr>
+          <w:lang w:val="es-EC"/>
+        </w:rPr>
+      </w:pPr>
+      <w:r>
+        <w:rPr>
+          <w:lang w:val="es-EC"/>
+        </w:rPr>
+        <w:t>En la primera eliminación observamos que se eliminan los datos que en el campo “name” es igual a “Esta es una prueba”</w:t>
+      </w:r>
+    </w:p>
+    <w:p>
+      <w:pPr>
+        <w:rPr>
+          <w:lang w:val="es-EC"/>
+        </w:rPr>
+      </w:pPr>
+      <w:r>
+        <w:rPr>
+          <w:lang w:val="es-EC"/>
+        </w:rPr>
+        <w:t>En la segunda eliminación observamos que se eliminarán todos los datos que sean del año 2021.</w:t>
+      </w:r>
+    </w:p>
+    <w:p>
+      <w:pPr>
+        <w:rPr>
+          <w:lang w:val="es-EC"/>
+        </w:rPr>
+      </w:pPr>
+      <w:r>
+        <w:rPr>
+          <w:lang w:val="es-EC"/>
+        </w:rPr>
+        <w:drawing>
+          <wp:inline distT="0" distB="0" distL="0" distR="0" wp14:anchorId="7F7BEC2B" wp14:editId="47F27CB7">
+            <wp:extent cx="5400040" cy="1938655"/>
+            <wp:effectExtent l="0" t="0" r="0" b="4445"/>
+            <wp:docPr id="16" name="Imagen 16"/>
+            <wp:cNvGraphicFramePr>
+              <a:graphicFrameLocks xmlns:a="http://schemas.openxmlformats.org/drawingml/2006/main" noChangeAspect="1"/>
+            </wp:cNvGraphicFramePr>
+            <a:graphic xmlns:a="http://schemas.openxmlformats.org/drawingml/2006/main">
+              <a:graphicData uri="http://schemas.openxmlformats.org/drawingml/2006/picture">
+                <pic:pic xmlns:pic="http://schemas.openxmlformats.org/drawingml/2006/picture">
+                  <pic:nvPicPr>
+                    <pic:cNvPr id="1" name=""/>
+                    <pic:cNvPicPr/>
+                  </pic:nvPicPr>
+                  <pic:blipFill>
+                    <a:blip r:embed="rId16"/>
+                    <a:stretch>
+                      <a:fillRect/>
+                    </a:stretch>
+                  </pic:blipFill>
+                  <pic:spPr>
+                    <a:xfrm>
+                      <a:off x="0" y="0"/>
+                      <a:ext cx="5400040" cy="1938655"/>
+                    </a:xfrm>
+                    <a:prstGeom prst="rect">
+                      <a:avLst/>
+                    </a:prstGeom>
+                  </pic:spPr>
+                </pic:pic>
+              </a:graphicData>
+            </a:graphic>
+          </wp:inline>
+        </w:drawing>
+      </w:r>
+    </w:p>
+    <w:p>
+      <w:pPr>
+        <w:rPr>
+          <w:lang w:val="es-EC"/>
+        </w:rPr>
+      </w:pPr>
+    </w:p>
+    <w:p>
+      <w:pPr>
+        <w:rPr>
+          <w:lang w:val="es-EC"/>
+        </w:rPr>
+      </w:pPr>
+      <w:r>
+        <w:rPr>
+          <w:lang w:val="es-EC"/>
+        </w:rPr>
+        <w:t>Como evidencia observamos que ya no nos arroja datos con la consulta anteriormente utilizada.</w:t>
+      </w:r>
+    </w:p>
+    <w:p>
+      <w:pPr>
+        <w:rPr>
+          <w:lang w:val="es-EC"/>
+        </w:rPr>
+        <w:sectPr>
+          <w:pgSz w:w="11906" w:h="16838"/>
+          <w:pgMar w:top="1417" w:right="1701" w:bottom="1417" w:left="1701" w:header="708" w:footer="708" w:gutter="0"/>
+          <w:cols w:space="708"/>
+          <w:docGrid w:linePitch="360"/>
+        </w:sectPr>
+      </w:pPr>
+      <w:r>
+        <w:rPr>
+          <w:lang w:val="es-EC"/>
+        </w:rPr>
+        <w:drawing>
+          <wp:inline distT="0" distB="0" distL="0" distR="0" wp14:anchorId="5010BF2E" wp14:editId="73C13322">
+            <wp:extent cx="5400040" cy="2652395"/>
+            <wp:effectExtent l="0" t="0" r="0" b="0"/>
+            <wp:docPr id="17" name="Imagen 17"/>
+            <wp:cNvGraphicFramePr>
+              <a:graphicFrameLocks xmlns:a="http://schemas.openxmlformats.org/drawingml/2006/main" noChangeAspect="1"/>
+            </wp:cNvGraphicFramePr>
+            <a:graphic xmlns:a="http://schemas.openxmlformats.org/drawingml/2006/main">
+              <a:graphicData uri="http://schemas.openxmlformats.org/drawingml/2006/picture">
+                <pic:pic xmlns:pic="http://schemas.openxmlformats.org/drawingml/2006/picture">
+                  <pic:nvPicPr>
+                    <pic:cNvPr id="1" name=""/>
+                    <pic:cNvPicPr/>
+                  </pic:nvPicPr>
+                  <pic:blipFill>
+                    <a:blip r:embed="rId17"/>
+                    <a:stretch>
+                      <a:fillRect/>
+                    </a:stretch>
+                  </pic:blipFill>
+                  <pic:spPr>
+                    <a:xfrm>
+                      <a:off x="0" y="0"/>
+                      <a:ext cx="5400040" cy="2652395"/>
+                    </a:xfrm>
+                    <a:prstGeom prst="rect">
+                      <a:avLst/>
+                    </a:prstGeom>
+                  </pic:spPr>
+                </pic:pic>
+              </a:graphicData>
+            </a:graphic>
+          </wp:inline>
+        </w:drawing>
+      </w:r>
     </w:p>
     <w:p>
       <w:pPr>
         <w:pStyle w:val="Ttulo1"/>
       </w:pPr>
       <w:r>
+        <w:lastRenderedPageBreak/>
         <w:t xml:space="preserve">Descripción de la tarea a realizar con map-reduce. </w:t>
       </w:r>
     </w:p>
@@ -1903,6 +4290,67 @@
     </w:p>
     <w:p>
       <w:pPr>
+        <w:rPr>
+          <w:lang w:val="es-EC" w:eastAsia="es-EC"/>
+        </w:rPr>
+      </w:pPr>
+      <w:r>
+        <w:rPr>
+          <w:lang w:val="es-EC" w:eastAsia="es-EC"/>
+        </w:rPr>
+        <w:t>U</w:t>
+      </w:r>
+      <w:r>
+        <w:rPr>
+          <w:lang w:val="es-EC" w:eastAsia="es-EC"/>
+        </w:rPr>
+        <w:t xml:space="preserve">tilizando la base de datos de Spotify, es conocer la cantidad de músicas que fueron lanzadas en el 2020, con una popularidad mayor a 30 y </w:t>
+      </w:r>
+      <w:r>
+        <w:rPr>
+          <w:lang w:val="es-EC" w:eastAsia="es-EC"/>
+        </w:rPr>
+        <w:t>además</w:t>
+      </w:r>
+      <w:r>
+        <w:rPr>
+          <w:lang w:val="es-EC" w:eastAsia="es-EC"/>
+        </w:rPr>
+        <w:t xml:space="preserve"> que tenga el porcentaje de bailable mayor a 0.8, con la finalidad de conocer </w:t>
+      </w:r>
+      <w:r>
+        <w:rPr>
+          <w:lang w:val="es-EC" w:eastAsia="es-EC"/>
+        </w:rPr>
+        <w:t>cuáles</w:t>
+      </w:r>
+      <w:r>
+        <w:rPr>
+          <w:lang w:val="es-EC" w:eastAsia="es-EC"/>
+        </w:rPr>
+        <w:t xml:space="preserve"> fueron los hits </w:t>
+      </w:r>
+      <w:r>
+        <w:rPr>
+          <w:lang w:val="es-EC" w:eastAsia="es-EC"/>
+        </w:rPr>
+        <w:t>más</w:t>
+      </w:r>
+      <w:r>
+        <w:rPr>
+          <w:lang w:val="es-EC" w:eastAsia="es-EC"/>
+        </w:rPr>
+        <w:t xml:space="preserve"> bailables del 2020</w:t>
+      </w:r>
+      <w:r>
+        <w:rPr>
+          <w:lang w:val="es-EC" w:eastAsia="es-EC"/>
+        </w:rPr>
+        <w:t>.</w:t>
+      </w:r>
+    </w:p>
+    <w:p>
+      <w:pPr>
         <w:pStyle w:val="Default"/>
         <w:spacing w:after="26"/>
         <w:rPr>
@@ -1918,6 +4366,7 @@
         <w:rPr>
           <w:sz w:val="23"/>
           <w:szCs w:val="23"/>
+          <w:lang w:val="en-US"/>
         </w:rPr>
       </w:pPr>
     </w:p>
@@ -1934,8 +4383,20 @@
     <w:p>
       <w:pPr>
         <w:pStyle w:val="Ttulo1"/>
-      </w:pPr>
-      <w:r>
+        <w:sectPr>
+          <w:pgSz w:w="11906" w:h="16838"/>
+          <w:pgMar w:top="1417" w:right="1701" w:bottom="1417" w:left="1701" w:header="708" w:footer="708" w:gutter="0"/>
+          <w:cols w:space="708"/>
+          <w:docGrid w:linePitch="360"/>
+        </w:sectPr>
+      </w:pPr>
+    </w:p>
+    <w:p>
+      <w:pPr>
+        <w:pStyle w:val="Ttulo1"/>
+      </w:pPr>
+      <w:r>
+        <w:lastRenderedPageBreak/>
         <w:t xml:space="preserve">Descripción de la implementación realizada </w:t>
       </w:r>
     </w:p>
@@ -1951,40 +4412,639 @@
     </w:p>
     <w:p>
       <w:pPr>
+        <w:sectPr>
+          <w:pgSz w:w="11906" w:h="16838"/>
+          <w:pgMar w:top="1417" w:right="1701" w:bottom="1417" w:left="1701" w:header="708" w:footer="708" w:gutter="0"/>
+          <w:cols w:space="708"/>
+          <w:docGrid w:linePitch="360"/>
+        </w:sectPr>
+      </w:pPr>
+      <w:r>
+        <w:t>Se utilizó el lenguaje de programación Python para el proyecto, en conjunto con la base de datos no relacional MongoDB.</w:t>
+      </w:r>
+    </w:p>
+    <w:p>
+      <w:pPr>
+        <w:pStyle w:val="Ttulo1"/>
+      </w:pPr>
+      <w:r>
+        <w:lastRenderedPageBreak/>
+        <w:t xml:space="preserve">Descripción de los resultados obtenidos. </w:t>
+      </w:r>
+    </w:p>
+    <w:p>
+      <w:pPr>
         <w:pStyle w:val="Default"/>
-        <w:spacing w:after="26"/>
         <w:rPr>
           <w:sz w:val="23"/>
           <w:szCs w:val="23"/>
         </w:rPr>
       </w:pPr>
-    </w:p>
-    <w:p>
-      <w:pPr>
-        <w:pStyle w:val="Default"/>
-        <w:spacing w:after="26"/>
+      <w:r>
         <w:rPr>
           <w:sz w:val="23"/>
           <w:szCs w:val="23"/>
-        </w:rPr>
-      </w:pPr>
-    </w:p>
-    <w:p>
-      <w:pPr>
-        <w:pStyle w:val="Ttulo1"/>
-      </w:pPr>
-      <w:r>
-        <w:t xml:space="preserve">Descripción de los resultados obtenidos. </w:t>
-      </w:r>
-    </w:p>
-    <w:p>
-      <w:pPr>
-        <w:pStyle w:val="Default"/>
+          <w:lang w:val="es-MX"/>
+        </w:rPr>
+        <w:t>Exportación de los datos del archivo data.csv a una base de datos de mongoDB</w:t>
+      </w:r>
+      <w:r>
         <w:rPr>
           <w:sz w:val="23"/>
           <w:szCs w:val="23"/>
-        </w:rPr>
-      </w:pPr>
+          <w:lang w:val="es-MX"/>
+        </w:rPr>
+        <w:t xml:space="preserve"> </w:t>
+      </w:r>
+      <w:r>
+        <w:rPr>
+          <w:sz w:val="23"/>
+          <w:szCs w:val="23"/>
+        </w:rPr>
+        <w:t>[</w:t>
+      </w:r>
+      <w:r>
+        <w:rPr>
+          <w:sz w:val="23"/>
+          <w:szCs w:val="23"/>
+        </w:rPr>
+        <w:t>1].</w:t>
+      </w:r>
+    </w:p>
+    <w:p>
+      <w:pPr>
+        <w:pStyle w:val="Default"/>
+        <w:rPr>
+          <w:sz w:val="23"/>
+          <w:szCs w:val="23"/>
+          <w:lang w:val="es-MX"/>
+        </w:rPr>
+      </w:pPr>
+    </w:p>
+    <w:p>
+      <w:pPr>
+        <w:rPr>
+          <w:lang w:val="es-EC"/>
+        </w:rPr>
+      </w:pPr>
+      <w:r>
+        <w:rPr>
+          <w:lang w:val="es-EC"/>
+        </w:rPr>
+        <w:drawing>
+          <wp:inline distT="0" distB="0" distL="0" distR="0" wp14:anchorId="2DF3B9B9" wp14:editId="06892BCD">
+            <wp:extent cx="5400040" cy="324485"/>
+            <wp:effectExtent l="0" t="0" r="0" b="0"/>
+            <wp:docPr id="1" name="Imagen 1"/>
+            <wp:cNvGraphicFramePr>
+              <a:graphicFrameLocks xmlns:a="http://schemas.openxmlformats.org/drawingml/2006/main" noChangeAspect="1"/>
+            </wp:cNvGraphicFramePr>
+            <a:graphic xmlns:a="http://schemas.openxmlformats.org/drawingml/2006/main">
+              <a:graphicData uri="http://schemas.openxmlformats.org/drawingml/2006/picture">
+                <pic:pic xmlns:pic="http://schemas.openxmlformats.org/drawingml/2006/picture">
+                  <pic:nvPicPr>
+                    <pic:cNvPr id="1" name=""/>
+                    <pic:cNvPicPr/>
+                  </pic:nvPicPr>
+                  <pic:blipFill>
+                    <a:blip r:embed="rId18"/>
+                    <a:stretch>
+                      <a:fillRect/>
+                    </a:stretch>
+                  </pic:blipFill>
+                  <pic:spPr>
+                    <a:xfrm>
+                      <a:off x="0" y="0"/>
+                      <a:ext cx="5400040" cy="324485"/>
+                    </a:xfrm>
+                    <a:prstGeom prst="rect">
+                      <a:avLst/>
+                    </a:prstGeom>
+                  </pic:spPr>
+                </pic:pic>
+              </a:graphicData>
+            </a:graphic>
+          </wp:inline>
+        </w:drawing>
+      </w:r>
+    </w:p>
+    <w:p>
+      <w:pPr>
+        <w:rPr>
+          <w:lang w:val="es-EC"/>
+        </w:rPr>
+      </w:pPr>
+      <w:r>
+        <w:rPr>
+          <w:lang w:val="es-EC"/>
+        </w:rPr>
+        <w:drawing>
+          <wp:inline distT="0" distB="0" distL="0" distR="0" wp14:anchorId="0A1A0BE5" wp14:editId="7948B484">
+            <wp:extent cx="5400040" cy="1891030"/>
+            <wp:effectExtent l="0" t="0" r="0" b="0"/>
+            <wp:docPr id="2" name="Imagen 2"/>
+            <wp:cNvGraphicFramePr>
+              <a:graphicFrameLocks xmlns:a="http://schemas.openxmlformats.org/drawingml/2006/main" noChangeAspect="1"/>
+            </wp:cNvGraphicFramePr>
+            <a:graphic xmlns:a="http://schemas.openxmlformats.org/drawingml/2006/main">
+              <a:graphicData uri="http://schemas.openxmlformats.org/drawingml/2006/picture">
+                <pic:pic xmlns:pic="http://schemas.openxmlformats.org/drawingml/2006/picture">
+                  <pic:nvPicPr>
+                    <pic:cNvPr id="1" name=""/>
+                    <pic:cNvPicPr/>
+                  </pic:nvPicPr>
+                  <pic:blipFill>
+                    <a:blip r:embed="rId19"/>
+                    <a:stretch>
+                      <a:fillRect/>
+                    </a:stretch>
+                  </pic:blipFill>
+                  <pic:spPr>
+                    <a:xfrm>
+                      <a:off x="0" y="0"/>
+                      <a:ext cx="5400040" cy="1891030"/>
+                    </a:xfrm>
+                    <a:prstGeom prst="rect">
+                      <a:avLst/>
+                    </a:prstGeom>
+                  </pic:spPr>
+                </pic:pic>
+              </a:graphicData>
+            </a:graphic>
+          </wp:inline>
+        </w:drawing>
+      </w:r>
+    </w:p>
+    <w:p>
+      <w:pPr>
+        <w:rPr>
+          <w:lang w:val="es-EC"/>
+        </w:rPr>
+      </w:pPr>
+    </w:p>
+    <w:p>
+      <w:pPr>
+        <w:rPr>
+          <w:lang w:val="es-EC"/>
+        </w:rPr>
+      </w:pPr>
+      <w:r>
+        <w:rPr>
+          <w:lang w:val="es-EC"/>
+        </w:rPr>
+        <w:t>Se creó el documento Spotify, el cual representa cada fila del archivo data.csv</w:t>
+      </w:r>
+    </w:p>
+    <w:p>
+      <w:pPr>
+        <w:rPr>
+          <w:lang w:val="es-EC"/>
+        </w:rPr>
+      </w:pPr>
+      <w:r>
+        <w:rPr>
+          <w:lang w:val="es-EC"/>
+        </w:rPr>
+        <w:drawing>
+          <wp:inline distT="0" distB="0" distL="0" distR="0" wp14:anchorId="570AB076" wp14:editId="5D3B40C6">
+            <wp:extent cx="5400040" cy="2820035"/>
+            <wp:effectExtent l="0" t="0" r="0" b="0"/>
+            <wp:docPr id="3" name="Imagen 3"/>
+            <wp:cNvGraphicFramePr>
+              <a:graphicFrameLocks xmlns:a="http://schemas.openxmlformats.org/drawingml/2006/main" noChangeAspect="1"/>
+            </wp:cNvGraphicFramePr>
+            <a:graphic xmlns:a="http://schemas.openxmlformats.org/drawingml/2006/main">
+              <a:graphicData uri="http://schemas.openxmlformats.org/drawingml/2006/picture">
+                <pic:pic xmlns:pic="http://schemas.openxmlformats.org/drawingml/2006/picture">
+                  <pic:nvPicPr>
+                    <pic:cNvPr id="1" name=""/>
+                    <pic:cNvPicPr/>
+                  </pic:nvPicPr>
+                  <pic:blipFill>
+                    <a:blip r:embed="rId20"/>
+                    <a:stretch>
+                      <a:fillRect/>
+                    </a:stretch>
+                  </pic:blipFill>
+                  <pic:spPr>
+                    <a:xfrm>
+                      <a:off x="0" y="0"/>
+                      <a:ext cx="5400040" cy="2820035"/>
+                    </a:xfrm>
+                    <a:prstGeom prst="rect">
+                      <a:avLst/>
+                    </a:prstGeom>
+                  </pic:spPr>
+                </pic:pic>
+              </a:graphicData>
+            </a:graphic>
+          </wp:inline>
+        </w:drawing>
+      </w:r>
+    </w:p>
+    <w:p>
+      <w:pPr>
+        <w:jc w:val="left"/>
+        <w:rPr>
+          <w:lang w:val="es-EC"/>
+        </w:rPr>
+      </w:pPr>
+      <w:r>
+        <w:rPr>
+          <w:lang w:val="es-EC"/>
+        </w:rPr>
+        <w:br w:type="page"/>
+      </w:r>
+    </w:p>
+    <w:p>
+      <w:pPr>
+        <w:pStyle w:val="Ttulo1"/>
+      </w:pPr>
+      <w:r>
+        <w:lastRenderedPageBreak/>
+        <w:t>Bibliografía</w:t>
+      </w:r>
+    </w:p>
+    <w:p>
+      <w:pPr>
+        <w:spacing w:after="0" w:line="240" w:lineRule="auto"/>
+        <w:jc w:val="left"/>
+        <w:rPr>
+          <w:rFonts w:eastAsia="Times New Roman" w:cs="Times New Roman"/>
+          <w:color w:val="000000"/>
+          <w:szCs w:val="24"/>
+          <w:lang w:val="es-EC" w:eastAsia="es-EC"/>
+        </w:rPr>
+      </w:pPr>
+      <w:r>
+        <w:rPr>
+          <w:rFonts w:eastAsia="Times New Roman" w:cs="Times New Roman"/>
+          <w:color w:val="000000"/>
+          <w:szCs w:val="24"/>
+          <w:lang w:val="es-EC" w:eastAsia="es-EC"/>
+        </w:rPr>
+        <w:t>[1]</w:t>
+      </w:r>
+    </w:p>
+    <w:p>
+      <w:pPr>
+        <w:spacing w:after="0" w:line="240" w:lineRule="auto"/>
+        <w:jc w:val="left"/>
+        <w:rPr>
+          <w:rFonts w:eastAsia="Times New Roman" w:cs="Times New Roman"/>
+          <w:color w:val="000000"/>
+          <w:szCs w:val="24"/>
+          <w:lang w:val="en-US" w:eastAsia="es-EC"/>
+        </w:rPr>
+      </w:pPr>
+      <w:r>
+        <w:rPr>
+          <w:rFonts w:eastAsia="Times New Roman" w:cs="Times New Roman"/>
+          <w:color w:val="000000"/>
+          <w:szCs w:val="24"/>
+          <w:lang w:val="en-US" w:eastAsia="es-EC"/>
+        </w:rPr>
+        <w:t>soumilshah1995, “Export your Csv File Data to MongoDb using Python,” </w:t>
+      </w:r>
+      <w:r>
+        <w:rPr>
+          <w:rFonts w:eastAsia="Times New Roman" w:cs="Times New Roman"/>
+          <w:i/>
+          <w:iCs/>
+          <w:color w:val="000000"/>
+          <w:szCs w:val="24"/>
+          <w:lang w:val="en-US" w:eastAsia="es-EC"/>
+        </w:rPr>
+        <w:t>YouTube</w:t>
+      </w:r>
+      <w:r>
+        <w:rPr>
+          <w:rFonts w:eastAsia="Times New Roman" w:cs="Times New Roman"/>
+          <w:color w:val="000000"/>
+          <w:szCs w:val="24"/>
+          <w:lang w:val="en-US" w:eastAsia="es-EC"/>
+        </w:rPr>
+        <w:t>. Dec. 31, 2019, Accessed: Dec. 07, 2020. [Online]. Available: https://www.youtube.com/watch?v=CkckKPNbics&amp;list=LL&amp;index=1.</w:t>
+      </w:r>
+    </w:p>
+    <w:p>
+      <w:pPr>
+        <w:rPr>
+          <w:lang w:val="es-EC"/>
+        </w:rPr>
+      </w:pPr>
+    </w:p>
+    <w:p>
+      <w:pPr>
+        <w:spacing w:after="0" w:line="240" w:lineRule="auto"/>
+        <w:jc w:val="left"/>
+        <w:rPr>
+          <w:rFonts w:eastAsia="Times New Roman" w:cs="Times New Roman"/>
+          <w:color w:val="000000"/>
+          <w:szCs w:val="24"/>
+          <w:lang w:val="es-EC" w:eastAsia="es-EC"/>
+        </w:rPr>
+      </w:pPr>
+      <w:r>
+        <w:rPr>
+          <w:rFonts w:eastAsia="Times New Roman" w:cs="Times New Roman"/>
+          <w:color w:val="000000"/>
+          <w:szCs w:val="24"/>
+          <w:lang w:val="es-EC" w:eastAsia="es-EC"/>
+        </w:rPr>
+        <w:t>[</w:t>
+      </w:r>
+      <w:r>
+        <w:rPr>
+          <w:rFonts w:eastAsia="Times New Roman" w:cs="Times New Roman"/>
+          <w:color w:val="000000"/>
+          <w:szCs w:val="24"/>
+          <w:lang w:val="es-EC" w:eastAsia="es-EC"/>
+        </w:rPr>
+        <w:t>2</w:t>
+      </w:r>
+      <w:r>
+        <w:rPr>
+          <w:rFonts w:eastAsia="Times New Roman" w:cs="Times New Roman"/>
+          <w:color w:val="000000"/>
+          <w:szCs w:val="24"/>
+          <w:lang w:val="es-EC" w:eastAsia="es-EC"/>
+        </w:rPr>
+        <w:t>]</w:t>
+      </w:r>
+    </w:p>
+    <w:p>
+      <w:pPr>
+        <w:spacing w:after="0" w:line="240" w:lineRule="auto"/>
+        <w:jc w:val="left"/>
+        <w:rPr>
+          <w:rFonts w:eastAsia="Times New Roman" w:cs="Times New Roman"/>
+          <w:color w:val="000000"/>
+          <w:szCs w:val="24"/>
+          <w:lang w:val="en-US" w:eastAsia="es-EC"/>
+        </w:rPr>
+      </w:pPr>
+      <w:r>
+        <w:rPr>
+          <w:rFonts w:eastAsia="Times New Roman" w:cs="Times New Roman"/>
+          <w:color w:val="000000"/>
+          <w:szCs w:val="24"/>
+          <w:lang w:val="es-EC" w:eastAsia="es-EC"/>
+        </w:rPr>
+        <w:t>Redes Plus, “MongoDB04Como realizar Consultas en Compass de forma gráfica,” </w:t>
+      </w:r>
+      <w:r>
+        <w:rPr>
+          <w:rFonts w:eastAsia="Times New Roman" w:cs="Times New Roman"/>
+          <w:i/>
+          <w:iCs/>
+          <w:color w:val="000000"/>
+          <w:szCs w:val="24"/>
+          <w:lang w:val="es-EC" w:eastAsia="es-EC"/>
+        </w:rPr>
+        <w:t>YouTube</w:t>
+      </w:r>
+      <w:r>
+        <w:rPr>
+          <w:rFonts w:eastAsia="Times New Roman" w:cs="Times New Roman"/>
+          <w:color w:val="000000"/>
+          <w:szCs w:val="24"/>
+          <w:lang w:val="es-EC" w:eastAsia="es-EC"/>
+        </w:rPr>
+        <w:t xml:space="preserve">. </w:t>
+      </w:r>
+      <w:r>
+        <w:rPr>
+          <w:rFonts w:eastAsia="Times New Roman" w:cs="Times New Roman"/>
+          <w:color w:val="000000"/>
+          <w:szCs w:val="24"/>
+          <w:lang w:val="en-US" w:eastAsia="es-EC"/>
+        </w:rPr>
+        <w:t>Apr. 27, 2020, Accessed: Dec. 07, 2020. [Online]. Available: https://www.youtube.com/watch?v=fl_3Jt5MIqo.</w:t>
+      </w:r>
+    </w:p>
+    <w:p>
+      <w:pPr>
+        <w:spacing w:before="100" w:beforeAutospacing="1" w:after="100" w:afterAutospacing="1" w:line="240" w:lineRule="auto"/>
+        <w:jc w:val="left"/>
+        <w:rPr>
+          <w:rFonts w:eastAsia="Times New Roman" w:cs="Times New Roman"/>
+          <w:color w:val="000000"/>
+          <w:szCs w:val="24"/>
+          <w:lang w:val="en-US" w:eastAsia="es-EC"/>
+        </w:rPr>
+      </w:pPr>
+      <w:r>
+        <w:rPr>
+          <w:rFonts w:eastAsia="Times New Roman" w:cs="Times New Roman"/>
+          <w:color w:val="000000"/>
+          <w:szCs w:val="24"/>
+          <w:lang w:val="en-US" w:eastAsia="es-EC"/>
+        </w:rPr>
+        <w:t>‌</w:t>
+      </w:r>
+    </w:p>
+    <w:p>
+      <w:pPr>
+        <w:spacing w:after="0" w:line="240" w:lineRule="auto"/>
+        <w:jc w:val="left"/>
+        <w:rPr>
+          <w:rFonts w:eastAsia="Times New Roman" w:cs="Times New Roman"/>
+          <w:color w:val="000000"/>
+          <w:szCs w:val="24"/>
+          <w:lang w:val="en-US" w:eastAsia="es-EC"/>
+        </w:rPr>
+      </w:pPr>
+      <w:r>
+        <w:rPr>
+          <w:rFonts w:eastAsia="Times New Roman" w:cs="Times New Roman"/>
+          <w:color w:val="000000"/>
+          <w:szCs w:val="24"/>
+          <w:lang w:val="en-US" w:eastAsia="es-EC"/>
+        </w:rPr>
+        <w:t>[</w:t>
+      </w:r>
+      <w:r>
+        <w:rPr>
+          <w:rFonts w:eastAsia="Times New Roman" w:cs="Times New Roman"/>
+          <w:color w:val="000000"/>
+          <w:szCs w:val="24"/>
+          <w:lang w:val="en-US" w:eastAsia="es-EC"/>
+        </w:rPr>
+        <w:t>3</w:t>
+      </w:r>
+      <w:r>
+        <w:rPr>
+          <w:rFonts w:eastAsia="Times New Roman" w:cs="Times New Roman"/>
+          <w:color w:val="000000"/>
+          <w:szCs w:val="24"/>
+          <w:lang w:val="en-US" w:eastAsia="es-EC"/>
+        </w:rPr>
+        <w:t>]</w:t>
+      </w:r>
+    </w:p>
+    <w:p>
+      <w:pPr>
+        <w:spacing w:after="0" w:line="240" w:lineRule="auto"/>
+        <w:jc w:val="left"/>
+        <w:rPr>
+          <w:rFonts w:eastAsia="Times New Roman" w:cs="Times New Roman"/>
+          <w:color w:val="000000"/>
+          <w:szCs w:val="24"/>
+          <w:lang w:val="en-US" w:eastAsia="es-EC"/>
+        </w:rPr>
+      </w:pPr>
+      <w:r>
+        <w:rPr>
+          <w:rFonts w:eastAsia="Times New Roman" w:cs="Times New Roman"/>
+          <w:color w:val="000000"/>
+          <w:szCs w:val="24"/>
+          <w:lang w:val="en-US" w:eastAsia="es-EC"/>
+        </w:rPr>
+        <w:t>Craftech, “Mongodb Crud operations using pymongo,” </w:t>
+      </w:r>
+      <w:r>
+        <w:rPr>
+          <w:rFonts w:eastAsia="Times New Roman" w:cs="Times New Roman"/>
+          <w:i/>
+          <w:iCs/>
+          <w:color w:val="000000"/>
+          <w:szCs w:val="24"/>
+          <w:lang w:val="en-US" w:eastAsia="es-EC"/>
+        </w:rPr>
+        <w:t>YouTube</w:t>
+      </w:r>
+      <w:r>
+        <w:rPr>
+          <w:rFonts w:eastAsia="Times New Roman" w:cs="Times New Roman"/>
+          <w:color w:val="000000"/>
+          <w:szCs w:val="24"/>
+          <w:lang w:val="en-US" w:eastAsia="es-EC"/>
+        </w:rPr>
+        <w:t>. Apr. 06, 2019, Accessed: Dec. 07, 2020. [Online]. Available: https://www.youtube.com/watch?v=orWal92Y-dU.</w:t>
+      </w:r>
+    </w:p>
+    <w:p>
+      <w:pPr>
+        <w:spacing w:before="100" w:beforeAutospacing="1" w:after="100" w:afterAutospacing="1" w:line="240" w:lineRule="auto"/>
+        <w:jc w:val="left"/>
+        <w:rPr>
+          <w:rFonts w:eastAsia="Times New Roman" w:cs="Times New Roman"/>
+          <w:color w:val="000000"/>
+          <w:szCs w:val="24"/>
+          <w:lang w:val="en-US" w:eastAsia="es-EC"/>
+        </w:rPr>
+      </w:pPr>
+      <w:r>
+        <w:rPr>
+          <w:rFonts w:eastAsia="Times New Roman" w:cs="Times New Roman"/>
+          <w:color w:val="000000"/>
+          <w:szCs w:val="24"/>
+          <w:lang w:val="en-US" w:eastAsia="es-EC"/>
+        </w:rPr>
+        <w:t>‌</w:t>
+      </w:r>
+    </w:p>
+    <w:p>
+      <w:pPr>
+        <w:spacing w:after="0" w:line="240" w:lineRule="auto"/>
+        <w:jc w:val="left"/>
+        <w:rPr>
+          <w:rFonts w:eastAsia="Times New Roman" w:cs="Times New Roman"/>
+          <w:color w:val="000000"/>
+          <w:szCs w:val="24"/>
+          <w:lang w:val="en-US" w:eastAsia="es-EC"/>
+        </w:rPr>
+      </w:pPr>
+      <w:r>
+        <w:rPr>
+          <w:rFonts w:eastAsia="Times New Roman" w:cs="Times New Roman"/>
+          <w:color w:val="000000"/>
+          <w:szCs w:val="24"/>
+          <w:lang w:val="en-US" w:eastAsia="es-EC"/>
+        </w:rPr>
+        <w:t>[</w:t>
+      </w:r>
+      <w:r>
+        <w:rPr>
+          <w:rFonts w:eastAsia="Times New Roman" w:cs="Times New Roman"/>
+          <w:color w:val="000000"/>
+          <w:szCs w:val="24"/>
+          <w:lang w:val="en-US" w:eastAsia="es-EC"/>
+        </w:rPr>
+        <w:t>4</w:t>
+      </w:r>
+      <w:r>
+        <w:rPr>
+          <w:rFonts w:eastAsia="Times New Roman" w:cs="Times New Roman"/>
+          <w:color w:val="000000"/>
+          <w:szCs w:val="24"/>
+          <w:lang w:val="en-US" w:eastAsia="es-EC"/>
+        </w:rPr>
+        <w:t>]</w:t>
+      </w:r>
+    </w:p>
+    <w:p>
+      <w:pPr>
+        <w:spacing w:after="0" w:line="240" w:lineRule="auto"/>
+        <w:jc w:val="left"/>
+        <w:rPr>
+          <w:rFonts w:eastAsia="Times New Roman" w:cs="Times New Roman"/>
+          <w:color w:val="000000"/>
+          <w:szCs w:val="24"/>
+          <w:lang w:val="en-US" w:eastAsia="es-EC"/>
+        </w:rPr>
+      </w:pPr>
+      <w:r>
+        <w:rPr>
+          <w:rFonts w:eastAsia="Times New Roman" w:cs="Times New Roman"/>
+          <w:color w:val="000000"/>
+          <w:szCs w:val="24"/>
+          <w:lang w:val="en-US" w:eastAsia="es-EC"/>
+        </w:rPr>
+        <w:t>“$gt — MongoDB Manual,” </w:t>
+      </w:r>
+      <w:r>
+        <w:rPr>
+          <w:rFonts w:eastAsia="Times New Roman" w:cs="Times New Roman"/>
+          <w:i/>
+          <w:iCs/>
+          <w:color w:val="000000"/>
+          <w:szCs w:val="24"/>
+          <w:lang w:val="en-US" w:eastAsia="es-EC"/>
+        </w:rPr>
+        <w:t>Mongodb.com</w:t>
+      </w:r>
+      <w:r>
+        <w:rPr>
+          <w:rFonts w:eastAsia="Times New Roman" w:cs="Times New Roman"/>
+          <w:color w:val="000000"/>
+          <w:szCs w:val="24"/>
+          <w:lang w:val="en-US" w:eastAsia="es-EC"/>
+        </w:rPr>
+        <w:t>, 2020. https://docs.mongodb.com/manual/reference/operator/query/gt/index.html (accessed Dec. 07, 2020).</w:t>
+      </w:r>
+    </w:p>
+    <w:p>
+      <w:pPr>
+        <w:spacing w:before="100" w:beforeAutospacing="1" w:after="100" w:afterAutospacing="1" w:line="240" w:lineRule="auto"/>
+        <w:jc w:val="left"/>
+        <w:rPr>
+          <w:rFonts w:eastAsia="Times New Roman" w:cs="Times New Roman"/>
+          <w:color w:val="000000"/>
+          <w:szCs w:val="24"/>
+          <w:lang w:val="es-EC" w:eastAsia="es-EC"/>
+        </w:rPr>
+      </w:pPr>
+      <w:r>
+        <w:rPr>
+          <w:rFonts w:eastAsia="Times New Roman" w:cs="Times New Roman"/>
+          <w:color w:val="000000"/>
+          <w:szCs w:val="24"/>
+          <w:lang w:val="es-EC" w:eastAsia="es-EC"/>
+        </w:rPr>
+        <w:t>‌</w:t>
+      </w:r>
     </w:p>
     <w:p>
       <w:pPr>
@@ -5787,7 +8847,7 @@
   <w:style w:type="paragraph" w:default="1" w:styleId="Normal">
     <w:name w:val="Normal"/>
     <w:qFormat/>
-    <w:rsid w:val="00CF4564"/>
+    <w:rsid w:val="0092663C"/>
     <w:pPr>
       <w:jc w:val="both"/>
     </w:pPr>
@@ -5999,6 +9059,28 @@
       <w:sz w:val="24"/>
       <w:szCs w:val="24"/>
     </w:rPr>
+  </w:style>
+  <w:style w:type="paragraph" w:styleId="NormalWeb">
+    <w:name w:val="Normal (Web)"/>
+    <w:basedOn w:val="Normal"/>
+    <w:uiPriority w:val="99"/>
+    <w:semiHidden/>
+    <w:unhideWhenUsed/>
+    <w:rsid w:val="003B5836"/>
+    <w:pPr>
+      <w:spacing w:before="100" w:beforeAutospacing="1" w:after="100" w:afterAutospacing="1" w:line="240" w:lineRule="auto"/>
+      <w:jc w:val="left"/>
+    </w:pPr>
+    <w:rPr>
+      <w:rFonts w:eastAsia="Times New Roman" w:cs="Times New Roman"/>
+      <w:szCs w:val="24"/>
+      <w:lang w:val="es-EC" w:eastAsia="es-EC"/>
+    </w:rPr>
+  </w:style>
+  <w:style w:type="character" w:customStyle="1" w:styleId="at-mentions-focus">
+    <w:name w:val="at-mentions-focus"/>
+    <w:basedOn w:val="Fuentedeprrafopredeter"/>
+    <w:rsid w:val="00535E73"/>
   </w:style>
 </w:styles>
 </file>

</xml_diff>